<commit_message>
updated the surveys (deleted questions)
</commit_message>
<xml_diff>
--- a/Survey/TURFeffect Survey_3.docx
+++ b/Survey/TURFeffect Survey_3.docx
@@ -1,6 +1,6 @@
 
 <file path=word/document.xml><?xml version="1.0" encoding="utf-8"?>
-<w:document xmlns:wpc="http://schemas.microsoft.com/office/word/2010/wordprocessingCanvas" xmlns:cx="http://schemas.microsoft.com/office/drawing/2014/chartex" xmlns:cx1="http://schemas.microsoft.com/office/drawing/2015/9/8/chartex" xmlns:cx2="http://schemas.microsoft.com/office/drawing/2015/10/21/chartex" xmlns:cx3="http://schemas.microsoft.com/office/drawing/2016/5/9/chartex" xmlns:cx4="http://schemas.microsoft.com/office/drawing/2016/5/10/chartex" xmlns:cx5="http://schemas.microsoft.com/office/drawing/2016/5/11/chartex" xmlns:mc="http://schemas.openxmlformats.org/markup-compatibility/2006" xmlns:o="urn:schemas-microsoft-com:office:office" xmlns:r="http://schemas.openxmlformats.org/officeDocument/2006/relationships" xmlns:m="http://schemas.openxmlformats.org/officeDocument/2006/math" xmlns:v="urn:schemas-microsoft-com:vml" xmlns:wp14="http://schemas.microsoft.com/office/word/2010/wordprocessingDrawing" xmlns:wp="http://schemas.openxmlformats.org/drawingml/2006/wordprocessingDrawing" xmlns:w10="urn:schemas-microsoft-com:office:word" xmlns:w="http://schemas.openxmlformats.org/wordprocessingml/2006/main" xmlns:w14="http://schemas.microsoft.com/office/word/2010/wordml" xmlns:w15="http://schemas.microsoft.com/office/word/2012/wordml" xmlns:w16se="http://schemas.microsoft.com/office/word/2015/wordml/symex" xmlns:wpg="http://schemas.microsoft.com/office/word/2010/wordprocessingGroup" xmlns:wpi="http://schemas.microsoft.com/office/word/2010/wordprocessingInk" xmlns:wne="http://schemas.microsoft.com/office/word/2006/wordml" xmlns:wps="http://schemas.microsoft.com/office/word/2010/wordprocessingShape" mc:Ignorable="w14 w15 w16se wp14">
+<w:document xmlns:wpc="http://schemas.microsoft.com/office/word/2010/wordprocessingCanvas" xmlns:mc="http://schemas.openxmlformats.org/markup-compatibility/2006" xmlns:o="urn:schemas-microsoft-com:office:office" xmlns:r="http://schemas.openxmlformats.org/officeDocument/2006/relationships" xmlns:m="http://schemas.openxmlformats.org/officeDocument/2006/math" xmlns:v="urn:schemas-microsoft-com:vml" xmlns:wp14="http://schemas.microsoft.com/office/word/2010/wordprocessingDrawing" xmlns:wp="http://schemas.openxmlformats.org/drawingml/2006/wordprocessingDrawing" xmlns:w10="urn:schemas-microsoft-com:office:word" xmlns:w="http://schemas.openxmlformats.org/wordprocessingml/2006/main" xmlns:w14="http://schemas.microsoft.com/office/word/2010/wordml" xmlns:w15="http://schemas.microsoft.com/office/word/2012/wordml" xmlns:wpg="http://schemas.microsoft.com/office/word/2010/wordprocessingGroup" xmlns:wpi="http://schemas.microsoft.com/office/word/2010/wordprocessingInk" xmlns:wne="http://schemas.microsoft.com/office/word/2006/wordml" xmlns:wps="http://schemas.microsoft.com/office/word/2010/wordprocessingShape" mc:Ignorable="w14 w15 wp14">
   <w:background w:color="FFFFFF"/>
   <w:body>
     <w:p>
@@ -198,7 +198,7 @@
           <w:b/>
           <w:color w:val="auto"/>
         </w:rPr>
-        <w:t xml:space="preserve"> </w:t>
+        <w:t xml:space="preserve"> ____________________________________ </w:t>
       </w:r>
       <w:r>
         <w:rPr>
@@ -206,7 +206,7 @@
           <w:b/>
           <w:color w:val="auto"/>
         </w:rPr>
-        <w:t>____________________________________</w:t>
+        <w:tab/>
       </w:r>
       <w:r>
         <w:rPr>
@@ -214,7 +214,7 @@
           <w:b/>
           <w:color w:val="auto"/>
         </w:rPr>
-        <w:t xml:space="preserve"> </w:t>
+        <w:t>Date:</w:t>
       </w:r>
       <w:r>
         <w:rPr>
@@ -222,31 +222,7 @@
           <w:b/>
           <w:color w:val="auto"/>
         </w:rPr>
-        <w:tab/>
-      </w:r>
-      <w:r>
-        <w:rPr>
-          <w:rFonts w:ascii="Times New Roman" w:hAnsi="Times New Roman" w:cs="Times New Roman"/>
-          <w:b/>
-          <w:color w:val="auto"/>
-        </w:rPr>
-        <w:t>Date:</w:t>
-      </w:r>
-      <w:r>
-        <w:rPr>
-          <w:rFonts w:ascii="Times New Roman" w:hAnsi="Times New Roman" w:cs="Times New Roman"/>
-          <w:b/>
-          <w:color w:val="auto"/>
-        </w:rPr>
-        <w:t xml:space="preserve"> </w:t>
-      </w:r>
-      <w:r>
-        <w:rPr>
-          <w:rFonts w:ascii="Times New Roman" w:hAnsi="Times New Roman" w:cs="Times New Roman"/>
-          <w:b/>
-          <w:color w:val="auto"/>
-        </w:rPr>
-        <w:t>__________________</w:t>
+        <w:t xml:space="preserve"> __________________</w:t>
       </w:r>
     </w:p>
     <w:p>
@@ -411,7 +387,7 @@
           <w:b/>
           <w:color w:val="auto"/>
         </w:rPr>
-        <w:t xml:space="preserve"> </w:t>
+        <w:t xml:space="preserve"> ____________________________________</w:t>
       </w:r>
       <w:r>
         <w:rPr>
@@ -419,7 +395,7 @@
           <w:b/>
           <w:color w:val="auto"/>
         </w:rPr>
-        <w:t>____________________________________</w:t>
+        <w:tab/>
       </w:r>
       <w:r>
         <w:rPr>
@@ -427,6 +403,22 @@
           <w:b/>
           <w:color w:val="auto"/>
         </w:rPr>
+        <w:t>Gender:</w:t>
+      </w:r>
+      <w:r>
+        <w:rPr>
+          <w:rFonts w:ascii="Times New Roman" w:hAnsi="Times New Roman" w:cs="Times New Roman"/>
+          <w:b/>
+          <w:color w:val="auto"/>
+        </w:rPr>
+        <w:t xml:space="preserve"> __________</w:t>
+      </w:r>
+      <w:r>
+        <w:rPr>
+          <w:rFonts w:ascii="Times New Roman" w:hAnsi="Times New Roman" w:cs="Times New Roman"/>
+          <w:b/>
+          <w:color w:val="auto"/>
+        </w:rPr>
         <w:tab/>
       </w:r>
       <w:r>
@@ -435,7 +427,7 @@
           <w:b/>
           <w:color w:val="auto"/>
         </w:rPr>
-        <w:t>Gender:</w:t>
+        <w:t>Age:</w:t>
       </w:r>
       <w:r>
         <w:rPr>
@@ -443,47 +435,7 @@
           <w:b/>
           <w:color w:val="auto"/>
         </w:rPr>
-        <w:t xml:space="preserve"> </w:t>
-      </w:r>
-      <w:r>
-        <w:rPr>
-          <w:rFonts w:ascii="Times New Roman" w:hAnsi="Times New Roman" w:cs="Times New Roman"/>
-          <w:b/>
-          <w:color w:val="auto"/>
-        </w:rPr>
-        <w:t>__________</w:t>
-      </w:r>
-      <w:r>
-        <w:rPr>
-          <w:rFonts w:ascii="Times New Roman" w:hAnsi="Times New Roman" w:cs="Times New Roman"/>
-          <w:b/>
-          <w:color w:val="auto"/>
-        </w:rPr>
-        <w:tab/>
-      </w:r>
-      <w:r>
-        <w:rPr>
-          <w:rFonts w:ascii="Times New Roman" w:hAnsi="Times New Roman" w:cs="Times New Roman"/>
-          <w:b/>
-          <w:color w:val="auto"/>
-        </w:rPr>
-        <w:t>Age:</w:t>
-      </w:r>
-      <w:r>
-        <w:rPr>
-          <w:rFonts w:ascii="Times New Roman" w:hAnsi="Times New Roman" w:cs="Times New Roman"/>
-          <w:b/>
-          <w:color w:val="auto"/>
-        </w:rPr>
-        <w:t xml:space="preserve"> </w:t>
-      </w:r>
-      <w:r>
-        <w:rPr>
-          <w:rFonts w:ascii="Times New Roman" w:hAnsi="Times New Roman" w:cs="Times New Roman"/>
-          <w:b/>
-          <w:color w:val="auto"/>
-        </w:rPr>
-        <w:t>____</w:t>
+        <w:t xml:space="preserve"> ____</w:t>
       </w:r>
     </w:p>
     <w:p>
@@ -509,14 +461,7 @@
           <w:rFonts w:ascii="Times New Roman" w:hAnsi="Times New Roman" w:cs="Times New Roman"/>
           <w:color w:val="auto"/>
         </w:rPr>
-        <w:t xml:space="preserve"> </w:t>
-      </w:r>
-      <w:r>
-        <w:rPr>
-          <w:rFonts w:ascii="Times New Roman" w:hAnsi="Times New Roman" w:cs="Times New Roman"/>
-          <w:color w:val="auto"/>
-        </w:rPr>
-        <w:t>__________________________________________________________________</w:t>
+        <w:t xml:space="preserve"> __________________________________________________________________</w:t>
       </w:r>
     </w:p>
     <w:p>
@@ -596,6 +541,7 @@
           <w:rFonts w:ascii="Times New Roman" w:hAnsi="Times New Roman" w:cs="Times New Roman"/>
           <w:b/>
           <w:color w:val="auto"/>
+          <w:highlight w:val="yellow"/>
         </w:rPr>
         <w:t>Level of e</w:t>
       </w:r>
@@ -604,6 +550,7 @@
           <w:rFonts w:ascii="Times New Roman" w:hAnsi="Times New Roman" w:cs="Times New Roman"/>
           <w:b/>
           <w:color w:val="auto"/>
+          <w:highlight w:val="yellow"/>
         </w:rPr>
         <w:t>ducation</w:t>
       </w:r>
@@ -764,17 +711,8 @@
           <w:rFonts w:ascii="Times New Roman" w:hAnsi="Times New Roman" w:cs="Times New Roman"/>
           <w:color w:val="auto"/>
         </w:rPr>
-        <w:t xml:space="preserve">Escuela </w:t>
-      </w:r>
-      <w:proofErr w:type="spellStart"/>
-      <w:r>
-        <w:rPr>
-          <w:rFonts w:ascii="Times New Roman" w:hAnsi="Times New Roman" w:cs="Times New Roman"/>
-          <w:color w:val="auto"/>
-        </w:rPr>
-        <w:t>primaria</w:t>
-      </w:r>
-      <w:proofErr w:type="spellEnd"/>
+        <w:t>Primary school</w:t>
+      </w:r>
       <w:r>
         <w:rPr>
           <w:rFonts w:ascii="Times New Roman" w:hAnsi="Times New Roman" w:cs="Times New Roman"/>
@@ -821,22 +759,31 @@
         </w:rPr>
         <w:t>__</w:t>
       </w:r>
-      <w:r>
-        <w:rPr>
-          <w:rFonts w:ascii="Times New Roman" w:hAnsi="Times New Roman" w:cs="Times New Roman"/>
-          <w:color w:val="auto"/>
-        </w:rPr>
-        <w:t xml:space="preserve">Escuela </w:t>
-      </w:r>
       <w:proofErr w:type="spellStart"/>
       <w:r>
         <w:rPr>
           <w:rFonts w:ascii="Times New Roman" w:hAnsi="Times New Roman" w:cs="Times New Roman"/>
           <w:color w:val="auto"/>
         </w:rPr>
-        <w:t>secundaria</w:t>
+        <w:t>Secundary</w:t>
       </w:r>
       <w:proofErr w:type="spellEnd"/>
+      <w:r>
+        <w:rPr>
+          <w:rFonts w:ascii="Times New Roman" w:hAnsi="Times New Roman" w:cs="Times New Roman"/>
+          <w:color w:val="auto"/>
+        </w:rPr>
+        <w:t xml:space="preserve"> </w:t>
+      </w:r>
+      <w:proofErr w:type="gramStart"/>
+      <w:r>
+        <w:rPr>
+          <w:rFonts w:ascii="Times New Roman" w:hAnsi="Times New Roman" w:cs="Times New Roman"/>
+          <w:color w:val="auto"/>
+        </w:rPr>
+        <w:t>school</w:t>
+      </w:r>
+      <w:proofErr w:type="gramEnd"/>
     </w:p>
     <w:p>
       <w:pPr>
@@ -854,15 +801,36 @@
         </w:rPr>
         <w:t>__</w:t>
       </w:r>
-      <w:proofErr w:type="spellStart"/>
-      <w:r>
-        <w:rPr>
-          <w:rFonts w:ascii="Times New Roman" w:hAnsi="Times New Roman" w:cs="Times New Roman"/>
-          <w:color w:val="auto"/>
-        </w:rPr>
-        <w:t>Preparatoria</w:t>
-      </w:r>
-      <w:proofErr w:type="spellEnd"/>
+      <w:r>
+        <w:rPr>
+          <w:rFonts w:ascii="Times New Roman" w:hAnsi="Times New Roman" w:cs="Times New Roman"/>
+          <w:color w:val="auto"/>
+        </w:rPr>
+        <w:t>Preparator</w:t>
+      </w:r>
+      <w:r>
+        <w:rPr>
+          <w:rFonts w:ascii="Times New Roman" w:hAnsi="Times New Roman" w:cs="Times New Roman"/>
+          <w:color w:val="auto"/>
+        </w:rPr>
+        <w:t>y</w:t>
+      </w:r>
+      <w:r>
+        <w:rPr>
+          <w:rFonts w:ascii="Times New Roman" w:hAnsi="Times New Roman" w:cs="Times New Roman"/>
+          <w:color w:val="auto"/>
+        </w:rPr>
+        <w:t xml:space="preserve"> </w:t>
+      </w:r>
+      <w:proofErr w:type="gramStart"/>
+      <w:r>
+        <w:rPr>
+          <w:rFonts w:ascii="Times New Roman" w:hAnsi="Times New Roman" w:cs="Times New Roman"/>
+          <w:color w:val="auto"/>
+        </w:rPr>
+        <w:t>school</w:t>
+      </w:r>
+      <w:proofErr w:type="gramEnd"/>
     </w:p>
     <w:p>
       <w:pPr>
@@ -871,12 +839,14 @@
         <w:rPr>
           <w:rFonts w:ascii="Times New Roman" w:hAnsi="Times New Roman" w:cs="Times New Roman"/>
           <w:color w:val="auto"/>
-        </w:rPr>
-      </w:pPr>
-      <w:r>
-        <w:rPr>
-          <w:rFonts w:ascii="Times New Roman" w:hAnsi="Times New Roman" w:cs="Times New Roman"/>
-          <w:color w:val="auto"/>
+          <w:lang w:val="pt-BR"/>
+        </w:rPr>
+      </w:pPr>
+      <w:r>
+        <w:rPr>
+          <w:rFonts w:ascii="Times New Roman" w:hAnsi="Times New Roman" w:cs="Times New Roman"/>
+          <w:color w:val="auto"/>
+          <w:lang w:val="pt-BR"/>
         </w:rPr>
         <w:t>__</w:t>
       </w:r>
@@ -885,8 +855,17 @@
         <w:rPr>
           <w:rFonts w:ascii="Times New Roman" w:hAnsi="Times New Roman" w:cs="Times New Roman"/>
           <w:color w:val="auto"/>
-        </w:rPr>
-        <w:t>Bachillerato</w:t>
+          <w:lang w:val="pt-BR"/>
+        </w:rPr>
+        <w:t>Bach</w:t>
+      </w:r>
+      <w:r>
+        <w:rPr>
+          <w:rFonts w:ascii="Times New Roman" w:hAnsi="Times New Roman" w:cs="Times New Roman"/>
+          <w:color w:val="auto"/>
+          <w:lang w:val="pt-BR"/>
+        </w:rPr>
+        <w:t>elor</w:t>
       </w:r>
       <w:proofErr w:type="spellEnd"/>
     </w:p>
@@ -906,15 +885,20 @@
         </w:rPr>
         <w:t>__</w:t>
       </w:r>
-      <w:proofErr w:type="spellStart"/>
-      <w:r>
-        <w:rPr>
-          <w:rFonts w:ascii="Times New Roman" w:hAnsi="Times New Roman" w:cs="Times New Roman"/>
-          <w:color w:val="auto"/>
-        </w:rPr>
-        <w:t>Otro</w:t>
-      </w:r>
-      <w:proofErr w:type="spellEnd"/>
+      <w:r>
+        <w:rPr>
+          <w:rFonts w:ascii="Times New Roman" w:hAnsi="Times New Roman" w:cs="Times New Roman"/>
+          <w:color w:val="auto"/>
+        </w:rPr>
+        <w:t>Ot</w:t>
+      </w:r>
+      <w:r>
+        <w:rPr>
+          <w:rFonts w:ascii="Times New Roman" w:hAnsi="Times New Roman" w:cs="Times New Roman"/>
+          <w:color w:val="auto"/>
+        </w:rPr>
+        <w:t>her:___________________________________________</w:t>
+      </w:r>
     </w:p>
     <w:p>
       <w:pPr>
@@ -983,15 +967,7 @@
           <w:b/>
           <w:color w:val="auto"/>
         </w:rPr>
-        <w:t xml:space="preserve"> </w:t>
-      </w:r>
-      <w:r>
-        <w:rPr>
-          <w:rFonts w:ascii="Times New Roman" w:hAnsi="Times New Roman" w:cs="Times New Roman"/>
-          <w:b/>
-          <w:color w:val="auto"/>
-        </w:rPr>
-        <w:t>___________________________________</w:t>
+        <w:t xml:space="preserve"> ___________________________________</w:t>
       </w:r>
     </w:p>
     <w:p>
@@ -1018,15 +994,7 @@
           <w:b/>
           <w:color w:val="auto"/>
         </w:rPr>
-        <w:t xml:space="preserve"> </w:t>
-      </w:r>
-      <w:r>
-        <w:rPr>
-          <w:rFonts w:ascii="Times New Roman" w:hAnsi="Times New Roman" w:cs="Times New Roman"/>
-          <w:b/>
-          <w:color w:val="auto"/>
-        </w:rPr>
-        <w:t>__________________________________________</w:t>
+        <w:t xml:space="preserve"> __________________________________________</w:t>
       </w:r>
     </w:p>
     <w:p>
@@ -1408,7 +1376,7 @@
     </w:p>
     <w:tbl>
       <w:tblPr>
-        <w:tblStyle w:val="TableGrid"/>
+        <w:tblStyle w:val="Tabelacomgrade"/>
         <w:tblW w:w="9222" w:type="dxa"/>
         <w:tblInd w:w="360" w:type="dxa"/>
         <w:tblLook w:val="04A0" w:firstRow="1" w:lastRow="0" w:firstColumn="1" w:lastColumn="0" w:noHBand="0" w:noVBand="1"/>
@@ -2039,21 +2007,7 @@
           <w:rFonts w:ascii="Times New Roman" w:hAnsi="Times New Roman" w:cs="Times New Roman"/>
           <w:color w:val="auto"/>
         </w:rPr>
-        <w:t xml:space="preserve">: </w:t>
-      </w:r>
-      <w:r>
-        <w:rPr>
-          <w:rFonts w:ascii="Times New Roman" w:hAnsi="Times New Roman" w:cs="Times New Roman"/>
-          <w:color w:val="auto"/>
-        </w:rPr>
-        <w:t>____________________________</w:t>
-      </w:r>
-      <w:r>
-        <w:rPr>
-          <w:rFonts w:ascii="Times New Roman" w:hAnsi="Times New Roman" w:cs="Times New Roman"/>
-          <w:color w:val="auto"/>
-        </w:rPr>
-        <w:t>__</w:t>
+        <w:t>: ______________________________</w:t>
       </w:r>
     </w:p>
     <w:p>
@@ -2085,21 +2039,7 @@
           <w:rFonts w:ascii="Times New Roman" w:hAnsi="Times New Roman" w:cs="Times New Roman"/>
           <w:color w:val="auto"/>
         </w:rPr>
-        <w:t xml:space="preserve"> </w:t>
-      </w:r>
-      <w:r>
-        <w:rPr>
-          <w:rFonts w:ascii="Times New Roman" w:hAnsi="Times New Roman" w:cs="Times New Roman"/>
-          <w:color w:val="auto"/>
-        </w:rPr>
-        <w:t>___________________</w:t>
-      </w:r>
-      <w:r>
-        <w:rPr>
-          <w:rFonts w:ascii="Times New Roman" w:hAnsi="Times New Roman" w:cs="Times New Roman"/>
-          <w:color w:val="auto"/>
-        </w:rPr>
-        <w:t>____________</w:t>
+        <w:t xml:space="preserve"> _______________________________</w:t>
       </w:r>
     </w:p>
     <w:p>
@@ -2150,6 +2090,16 @@
     <w:p>
       <w:pPr>
         <w:spacing w:after="0" w:line="240" w:lineRule="auto"/>
+        <w:rPr>
+          <w:rFonts w:ascii="Times New Roman" w:hAnsi="Times New Roman" w:cs="Times New Roman"/>
+          <w:color w:val="auto"/>
+        </w:rPr>
+      </w:pPr>
+    </w:p>
+    <w:p>
+      <w:pPr>
+        <w:spacing w:after="0" w:line="240" w:lineRule="auto"/>
+        <w:ind w:left="720"/>
         <w:rPr>
           <w:rFonts w:ascii="Times New Roman" w:hAnsi="Times New Roman" w:cs="Times New Roman"/>
           <w:color w:val="auto"/>
@@ -2186,7 +2136,6 @@
           <w:rFonts w:ascii="Times New Roman" w:hAnsi="Times New Roman" w:cs="Times New Roman"/>
           <w:color w:val="auto"/>
         </w:rPr>
-        <w:lastRenderedPageBreak/>
         <w:t xml:space="preserve">Who </w:t>
       </w:r>
       <w:r>
@@ -2217,21 +2166,10 @@
         </w:rPr>
         <w:t xml:space="preserve"> all that apply.</w:t>
       </w:r>
-    </w:p>
-    <w:p>
-      <w:pPr>
-        <w:spacing w:after="0" w:line="240" w:lineRule="auto"/>
-        <w:ind w:left="360"/>
-        <w:jc w:val="both"/>
-        <w:rPr>
-          <w:rFonts w:ascii="Times New Roman" w:hAnsi="Times New Roman" w:cs="Times New Roman"/>
-          <w:color w:val="auto"/>
-        </w:rPr>
-      </w:pPr>
     </w:p>
     <w:tbl>
       <w:tblPr>
-        <w:tblStyle w:val="TableGrid"/>
+        <w:tblStyle w:val="Tabelacomgrade"/>
         <w:tblW w:w="9540" w:type="dxa"/>
         <w:tblInd w:w="85" w:type="dxa"/>
         <w:tblLook w:val="04A0" w:firstRow="1" w:lastRow="0" w:firstColumn="1" w:lastColumn="0" w:noHBand="0" w:noVBand="1"/>
@@ -3224,16 +3162,16 @@
     </w:p>
     <w:p>
       <w:pPr>
-        <w:pStyle w:val="ListParagraph"/>
-        <w:rPr>
-          <w:rFonts w:ascii="Times New Roman" w:hAnsi="Times New Roman" w:cs="Times New Roman"/>
-          <w:color w:val="auto"/>
-        </w:rPr>
-      </w:pPr>
-    </w:p>
-    <w:p>
-      <w:pPr>
-        <w:pStyle w:val="ListParagraph"/>
+        <w:pStyle w:val="PargrafodaLista"/>
+        <w:rPr>
+          <w:rFonts w:ascii="Times New Roman" w:hAnsi="Times New Roman" w:cs="Times New Roman"/>
+          <w:color w:val="auto"/>
+        </w:rPr>
+      </w:pPr>
+    </w:p>
+    <w:p>
+      <w:pPr>
+        <w:pStyle w:val="PargrafodaLista"/>
         <w:numPr>
           <w:ilvl w:val="0"/>
           <w:numId w:val="1"/>
@@ -3269,7 +3207,7 @@
     </w:p>
     <w:p>
       <w:pPr>
-        <w:pStyle w:val="ListParagraph"/>
+        <w:pStyle w:val="PargrafodaLista"/>
         <w:spacing w:line="240" w:lineRule="auto"/>
         <w:ind w:left="360"/>
         <w:jc w:val="both"/>
@@ -3288,7 +3226,7 @@
     </w:p>
     <w:p>
       <w:pPr>
-        <w:pStyle w:val="ListParagraph"/>
+        <w:pStyle w:val="PargrafodaLista"/>
         <w:spacing w:line="240" w:lineRule="auto"/>
         <w:ind w:left="360"/>
         <w:jc w:val="both"/>
@@ -3307,7 +3245,7 @@
     </w:p>
     <w:p>
       <w:pPr>
-        <w:pStyle w:val="ListParagraph"/>
+        <w:pStyle w:val="PargrafodaLista"/>
         <w:spacing w:line="240" w:lineRule="auto"/>
         <w:ind w:left="360"/>
         <w:jc w:val="both"/>
@@ -3321,12 +3259,30 @@
           <w:rFonts w:ascii="Times New Roman" w:hAnsi="Times New Roman" w:cs="Times New Roman"/>
           <w:color w:val="auto"/>
         </w:rPr>
-        <w:t>__ I don’t know</w:t>
-      </w:r>
-    </w:p>
-    <w:p>
-      <w:pPr>
-        <w:spacing w:after="0" w:line="240" w:lineRule="auto"/>
+        <w:t xml:space="preserve">__ I </w:t>
+      </w:r>
+      <w:proofErr w:type="gramStart"/>
+      <w:r>
+        <w:rPr>
+          <w:rFonts w:ascii="Times New Roman" w:hAnsi="Times New Roman" w:cs="Times New Roman"/>
+          <w:color w:val="auto"/>
+        </w:rPr>
+        <w:t>don’t</w:t>
+      </w:r>
+      <w:proofErr w:type="gramEnd"/>
+      <w:r>
+        <w:rPr>
+          <w:rFonts w:ascii="Times New Roman" w:hAnsi="Times New Roman" w:cs="Times New Roman"/>
+          <w:color w:val="auto"/>
+        </w:rPr>
+        <w:t xml:space="preserve"> know</w:t>
+      </w:r>
+    </w:p>
+    <w:p>
+      <w:pPr>
+        <w:pStyle w:val="PargrafodaLista"/>
+        <w:spacing w:line="240" w:lineRule="auto"/>
+        <w:ind w:left="360"/>
         <w:jc w:val="both"/>
         <w:rPr>
           <w:rFonts w:ascii="Times New Roman" w:hAnsi="Times New Roman" w:cs="Times New Roman"/>
@@ -3336,7 +3292,19 @@
     </w:p>
     <w:p>
       <w:pPr>
-        <w:pStyle w:val="ListParagraph"/>
+        <w:pStyle w:val="PargrafodaLista"/>
+        <w:spacing w:line="240" w:lineRule="auto"/>
+        <w:ind w:left="360"/>
+        <w:jc w:val="both"/>
+        <w:rPr>
+          <w:rFonts w:ascii="Times New Roman" w:hAnsi="Times New Roman" w:cs="Times New Roman"/>
+          <w:color w:val="auto"/>
+        </w:rPr>
+      </w:pPr>
+    </w:p>
+    <w:p>
+      <w:pPr>
+        <w:pStyle w:val="PargrafodaLista"/>
         <w:numPr>
           <w:ilvl w:val="0"/>
           <w:numId w:val="10"/>
@@ -3353,7 +3321,23 @@
           <w:rFonts w:ascii="Times New Roman" w:hAnsi="Times New Roman" w:cs="Times New Roman"/>
           <w:color w:val="auto"/>
         </w:rPr>
-        <w:t xml:space="preserve">How are the local fisheries managed? </w:t>
+        <w:t xml:space="preserve">How </w:t>
+      </w:r>
+      <w:proofErr w:type="gramStart"/>
+      <w:r>
+        <w:rPr>
+          <w:rFonts w:ascii="Times New Roman" w:hAnsi="Times New Roman" w:cs="Times New Roman"/>
+          <w:color w:val="auto"/>
+        </w:rPr>
+        <w:t>are the local fisheries managed</w:t>
+      </w:r>
+      <w:proofErr w:type="gramEnd"/>
+      <w:r>
+        <w:rPr>
+          <w:rFonts w:ascii="Times New Roman" w:hAnsi="Times New Roman" w:cs="Times New Roman"/>
+          <w:color w:val="auto"/>
+        </w:rPr>
+        <w:t xml:space="preserve">? </w:t>
       </w:r>
       <w:r>
         <w:rPr>
@@ -3566,14 +3550,7 @@
           <w:color w:val="auto"/>
         </w:rPr>
         <w:softHyphen/>
-        <w:t>__________________________________</w:t>
-      </w:r>
-      <w:r>
-        <w:rPr>
-          <w:rFonts w:ascii="Times New Roman" w:hAnsi="Times New Roman" w:cs="Times New Roman"/>
-          <w:color w:val="auto"/>
-        </w:rPr>
-        <w:t>_______________________________</w:t>
+        <w:t>_________________________________________________________________</w:t>
       </w:r>
     </w:p>
     <w:p>
@@ -3676,28 +3653,7 @@
           <w:color w:val="auto"/>
         </w:rPr>
         <w:softHyphen/>
-        <w:t>____________________</w:t>
-      </w:r>
-      <w:r>
-        <w:rPr>
-          <w:rFonts w:ascii="Times New Roman" w:hAnsi="Times New Roman" w:cs="Times New Roman"/>
-          <w:color w:val="auto"/>
-        </w:rPr>
-        <w:t>_</w:t>
-      </w:r>
-      <w:r>
-        <w:rPr>
-          <w:rFonts w:ascii="Times New Roman" w:hAnsi="Times New Roman" w:cs="Times New Roman"/>
-          <w:color w:val="auto"/>
-        </w:rPr>
-        <w:t>______________</w:t>
-      </w:r>
-      <w:r>
-        <w:rPr>
-          <w:rFonts w:ascii="Times New Roman" w:hAnsi="Times New Roman" w:cs="Times New Roman"/>
-          <w:color w:val="auto"/>
-        </w:rPr>
-        <w:t>__________________</w:t>
+        <w:t>_____________________________________________________</w:t>
       </w:r>
     </w:p>
     <w:p>
@@ -3800,14 +3756,7 @@
           <w:color w:val="auto"/>
         </w:rPr>
         <w:softHyphen/>
-        <w:t>__________________________________</w:t>
-      </w:r>
-      <w:r>
-        <w:rPr>
-          <w:rFonts w:ascii="Times New Roman" w:hAnsi="Times New Roman" w:cs="Times New Roman"/>
-          <w:color w:val="auto"/>
-        </w:rPr>
-        <w:t>_______________________</w:t>
+        <w:t>_________________________________________________________</w:t>
       </w:r>
     </w:p>
     <w:p>
@@ -3861,20 +3810,7 @@
           <w:color w:val="auto"/>
         </w:rPr>
         <w:softHyphen/>
-      </w:r>
-      <w:r>
-        <w:rPr>
-          <w:rFonts w:ascii="Times New Roman" w:hAnsi="Times New Roman" w:cs="Times New Roman"/>
-          <w:color w:val="auto"/>
-        </w:rPr>
-        <w:t>__________________________________</w:t>
-      </w:r>
-      <w:r>
-        <w:rPr>
-          <w:rFonts w:ascii="Times New Roman" w:hAnsi="Times New Roman" w:cs="Times New Roman"/>
-          <w:color w:val="auto"/>
-        </w:rPr>
-        <w:t>_________________________</w:t>
+        <w:t>___________________________________________________________</w:t>
       </w:r>
     </w:p>
     <w:p>
@@ -3892,7 +3828,23 @@
           <w:rFonts w:ascii="Times New Roman" w:hAnsi="Times New Roman" w:cs="Times New Roman"/>
           <w:color w:val="auto"/>
         </w:rPr>
-        <w:t xml:space="preserve">__ Other. Please specify: </w:t>
+        <w:t xml:space="preserve">__ Other. Please </w:t>
+      </w:r>
+      <w:proofErr w:type="gramStart"/>
+      <w:r>
+        <w:rPr>
+          <w:rFonts w:ascii="Times New Roman" w:hAnsi="Times New Roman" w:cs="Times New Roman"/>
+          <w:color w:val="auto"/>
+        </w:rPr>
+        <w:t>specify:</w:t>
+      </w:r>
+      <w:proofErr w:type="gramEnd"/>
+      <w:r>
+        <w:rPr>
+          <w:rFonts w:ascii="Times New Roman" w:hAnsi="Times New Roman" w:cs="Times New Roman"/>
+          <w:color w:val="auto"/>
+        </w:rPr>
+        <w:t xml:space="preserve"> </w:t>
       </w:r>
       <w:r>
         <w:rPr>
@@ -3956,20 +3908,14 @@
           <w:color w:val="auto"/>
         </w:rPr>
         <w:softHyphen/>
-        <w:t>__________________________________</w:t>
-      </w:r>
-      <w:r>
-        <w:rPr>
-          <w:rFonts w:ascii="Times New Roman" w:hAnsi="Times New Roman" w:cs="Times New Roman"/>
-          <w:color w:val="auto"/>
-        </w:rPr>
-        <w:t>___________________</w:t>
-      </w:r>
-    </w:p>
-    <w:p>
-      <w:pPr>
-        <w:spacing w:after="0" w:line="240" w:lineRule="auto"/>
-        <w:ind w:firstLine="360"/>
+        <w:t>_____________________________________________________</w:t>
+      </w:r>
+    </w:p>
+    <w:p>
+      <w:pPr>
+        <w:pStyle w:val="PargrafodaLista"/>
+        <w:spacing w:line="240" w:lineRule="auto"/>
+        <w:ind w:left="360"/>
         <w:jc w:val="both"/>
         <w:rPr>
           <w:rFonts w:ascii="Times New Roman" w:hAnsi="Times New Roman" w:cs="Times New Roman"/>
@@ -3979,7 +3925,7 @@
     </w:p>
     <w:p>
       <w:pPr>
-        <w:pStyle w:val="ListParagraph"/>
+        <w:pStyle w:val="PargrafodaLista"/>
         <w:numPr>
           <w:ilvl w:val="0"/>
           <w:numId w:val="10"/>
@@ -3996,7 +3942,37 @@
           <w:rFonts w:ascii="Times New Roman" w:hAnsi="Times New Roman" w:cs="Times New Roman"/>
           <w:color w:val="auto"/>
         </w:rPr>
-        <w:t>Who is responsible for the enforcement of the no-take zones and nearby managed areas? Circle all that apply.</w:t>
+        <w:t xml:space="preserve">How </w:t>
+      </w:r>
+      <w:proofErr w:type="gramStart"/>
+      <w:r>
+        <w:rPr>
+          <w:rFonts w:ascii="Times New Roman" w:hAnsi="Times New Roman" w:cs="Times New Roman"/>
+          <w:color w:val="auto"/>
+        </w:rPr>
+        <w:t>is the enforcement done</w:t>
+      </w:r>
+      <w:proofErr w:type="gramEnd"/>
+      <w:r>
+        <w:rPr>
+          <w:rFonts w:ascii="Times New Roman" w:hAnsi="Times New Roman" w:cs="Times New Roman"/>
+          <w:color w:val="auto"/>
+        </w:rPr>
+        <w:t xml:space="preserve">? </w:t>
+      </w:r>
+      <w:r>
+        <w:rPr>
+          <w:rFonts w:ascii="Times New Roman" w:hAnsi="Times New Roman" w:cs="Times New Roman"/>
+          <w:color w:val="auto"/>
+        </w:rPr>
+        <w:t xml:space="preserve">Select </w:t>
+      </w:r>
+      <w:r>
+        <w:rPr>
+          <w:rFonts w:ascii="Times New Roman" w:hAnsi="Times New Roman" w:cs="Times New Roman"/>
+          <w:color w:val="auto"/>
+        </w:rPr>
+        <w:t>all that apply</w:t>
       </w:r>
     </w:p>
     <w:p>
@@ -4021,7 +3997,7 @@
           <w:rFonts w:ascii="Times New Roman" w:hAnsi="Times New Roman" w:cs="Times New Roman"/>
           <w:color w:val="auto"/>
         </w:rPr>
-        <w:t>Community</w:t>
+        <w:t>Sighting from land</w:t>
       </w:r>
     </w:p>
     <w:p>
@@ -4046,7 +4022,7 @@
           <w:rFonts w:ascii="Times New Roman" w:hAnsi="Times New Roman" w:cs="Times New Roman"/>
           <w:color w:val="auto"/>
         </w:rPr>
-        <w:t>Cooperative</w:t>
+        <w:t>Patrol boats</w:t>
       </w:r>
     </w:p>
     <w:p>
@@ -4071,7 +4047,7 @@
           <w:rFonts w:ascii="Times New Roman" w:hAnsi="Times New Roman" w:cs="Times New Roman"/>
           <w:color w:val="auto"/>
         </w:rPr>
-        <w:t>Non-Governmental Organizations</w:t>
+        <w:t>VMS (Vessel Monitoring System)</w:t>
       </w:r>
     </w:p>
     <w:p>
@@ -4096,122 +4072,12 @@
           <w:rFonts w:ascii="Times New Roman" w:hAnsi="Times New Roman" w:cs="Times New Roman"/>
           <w:color w:val="auto"/>
         </w:rPr>
-        <w:t>Hired firms</w:t>
-      </w:r>
-    </w:p>
-    <w:p>
-      <w:pPr>
-        <w:spacing w:after="0" w:line="240" w:lineRule="auto"/>
-        <w:ind w:firstLine="360"/>
-        <w:jc w:val="both"/>
-        <w:rPr>
-          <w:rFonts w:ascii="Times New Roman" w:hAnsi="Times New Roman" w:cs="Times New Roman"/>
-          <w:color w:val="auto"/>
-        </w:rPr>
-      </w:pPr>
-      <w:r>
-        <w:rPr>
-          <w:rFonts w:ascii="Times New Roman" w:hAnsi="Times New Roman" w:cs="Times New Roman"/>
-          <w:color w:val="auto"/>
-        </w:rPr>
-        <w:t xml:space="preserve">__ </w:t>
-      </w:r>
-      <w:r>
-        <w:rPr>
-          <w:rFonts w:ascii="Times New Roman" w:hAnsi="Times New Roman" w:cs="Times New Roman"/>
-          <w:color w:val="auto"/>
-        </w:rPr>
-        <w:t>Academics</w:t>
-      </w:r>
-    </w:p>
-    <w:p>
-      <w:pPr>
-        <w:spacing w:after="0" w:line="240" w:lineRule="auto"/>
-        <w:ind w:firstLine="360"/>
-        <w:jc w:val="both"/>
-        <w:rPr>
-          <w:rFonts w:ascii="Times New Roman" w:hAnsi="Times New Roman" w:cs="Times New Roman"/>
-          <w:color w:val="auto"/>
-        </w:rPr>
-      </w:pPr>
-      <w:r>
-        <w:rPr>
-          <w:rFonts w:ascii="Times New Roman" w:hAnsi="Times New Roman" w:cs="Times New Roman"/>
-          <w:color w:val="auto"/>
-        </w:rPr>
-        <w:t xml:space="preserve">__ </w:t>
-      </w:r>
-      <w:r>
-        <w:rPr>
-          <w:rFonts w:ascii="Times New Roman" w:hAnsi="Times New Roman" w:cs="Times New Roman"/>
-          <w:color w:val="auto"/>
-        </w:rPr>
-        <w:t>Government Agencies. Please specify:</w:t>
-      </w:r>
-      <w:r>
-        <w:rPr>
-          <w:rFonts w:ascii="Times New Roman" w:hAnsi="Times New Roman" w:cs="Times New Roman"/>
-          <w:color w:val="auto"/>
-        </w:rPr>
-        <w:t xml:space="preserve"> _________________________________________</w:t>
-      </w:r>
-    </w:p>
-    <w:p>
-      <w:pPr>
-        <w:spacing w:after="0" w:line="240" w:lineRule="auto"/>
-        <w:ind w:firstLine="360"/>
-        <w:jc w:val="both"/>
-        <w:rPr>
-          <w:rFonts w:ascii="Times New Roman" w:hAnsi="Times New Roman" w:cs="Times New Roman"/>
-          <w:color w:val="auto"/>
-        </w:rPr>
-      </w:pPr>
-      <w:r>
-        <w:rPr>
-          <w:rFonts w:ascii="Times New Roman" w:hAnsi="Times New Roman" w:cs="Times New Roman"/>
-          <w:color w:val="auto"/>
-        </w:rPr>
-        <w:t xml:space="preserve">__ Other. Please </w:t>
-      </w:r>
-      <w:r>
-        <w:rPr>
-          <w:rFonts w:ascii="Times New Roman" w:hAnsi="Times New Roman" w:cs="Times New Roman"/>
-          <w:color w:val="auto"/>
-        </w:rPr>
-        <w:t>specify</w:t>
-      </w:r>
-      <w:r>
-        <w:rPr>
-          <w:rFonts w:ascii="Times New Roman" w:hAnsi="Times New Roman" w:cs="Times New Roman"/>
-          <w:color w:val="auto"/>
-        </w:rPr>
-        <w:t>:</w:t>
-      </w:r>
-      <w:r>
-        <w:rPr>
-          <w:rFonts w:ascii="Times New Roman" w:hAnsi="Times New Roman" w:cs="Times New Roman"/>
-          <w:color w:val="auto"/>
-        </w:rPr>
-        <w:t xml:space="preserve"> _</w:t>
-      </w:r>
-      <w:r>
-        <w:rPr>
-          <w:rFonts w:ascii="Times New Roman" w:hAnsi="Times New Roman" w:cs="Times New Roman"/>
-          <w:color w:val="auto"/>
-        </w:rPr>
-        <w:t>_________________________________________________</w:t>
-      </w:r>
-      <w:r>
-        <w:rPr>
-          <w:rFonts w:ascii="Times New Roman" w:hAnsi="Times New Roman" w:cs="Times New Roman"/>
-          <w:color w:val="auto"/>
-        </w:rPr>
-        <w:t>_____</w:t>
-      </w:r>
-    </w:p>
-    <w:p>
-      <w:pPr>
-        <w:pStyle w:val="ListParagraph"/>
+        <w:t>Other: Please specify.</w:t>
+      </w:r>
+    </w:p>
+    <w:p>
+      <w:pPr>
+        <w:pStyle w:val="PargrafodaLista"/>
         <w:spacing w:line="240" w:lineRule="auto"/>
         <w:ind w:left="360"/>
         <w:jc w:val="both"/>
@@ -4223,155 +4089,7 @@
     </w:p>
     <w:p>
       <w:pPr>
-        <w:pStyle w:val="ListParagraph"/>
-        <w:numPr>
-          <w:ilvl w:val="0"/>
-          <w:numId w:val="10"/>
-        </w:numPr>
-        <w:spacing w:after="0" w:line="240" w:lineRule="auto"/>
-        <w:jc w:val="both"/>
-        <w:rPr>
-          <w:rFonts w:ascii="Times New Roman" w:hAnsi="Times New Roman" w:cs="Times New Roman"/>
-          <w:color w:val="auto"/>
-        </w:rPr>
-      </w:pPr>
-      <w:r>
-        <w:rPr>
-          <w:rFonts w:ascii="Times New Roman" w:hAnsi="Times New Roman" w:cs="Times New Roman"/>
-          <w:color w:val="auto"/>
-        </w:rPr>
-        <w:t xml:space="preserve">How is the enforcement done? </w:t>
-      </w:r>
-      <w:r>
-        <w:rPr>
-          <w:rFonts w:ascii="Times New Roman" w:hAnsi="Times New Roman" w:cs="Times New Roman"/>
-          <w:color w:val="auto"/>
-        </w:rPr>
-        <w:t xml:space="preserve">Select </w:t>
-      </w:r>
-      <w:r>
-        <w:rPr>
-          <w:rFonts w:ascii="Times New Roman" w:hAnsi="Times New Roman" w:cs="Times New Roman"/>
-          <w:color w:val="auto"/>
-        </w:rPr>
-        <w:t>all that apply</w:t>
-      </w:r>
-    </w:p>
-    <w:p>
-      <w:pPr>
-        <w:spacing w:after="0" w:line="240" w:lineRule="auto"/>
-        <w:ind w:firstLine="360"/>
-        <w:jc w:val="both"/>
-        <w:rPr>
-          <w:rFonts w:ascii="Times New Roman" w:hAnsi="Times New Roman" w:cs="Times New Roman"/>
-          <w:color w:val="auto"/>
-        </w:rPr>
-      </w:pPr>
-      <w:r>
-        <w:rPr>
-          <w:rFonts w:ascii="Times New Roman" w:hAnsi="Times New Roman" w:cs="Times New Roman"/>
-          <w:color w:val="auto"/>
-        </w:rPr>
-        <w:t xml:space="preserve">__ </w:t>
-      </w:r>
-      <w:r>
-        <w:rPr>
-          <w:rFonts w:ascii="Times New Roman" w:hAnsi="Times New Roman" w:cs="Times New Roman"/>
-          <w:color w:val="auto"/>
-        </w:rPr>
-        <w:t>Sighting from land</w:t>
-      </w:r>
-    </w:p>
-    <w:p>
-      <w:pPr>
-        <w:spacing w:after="0" w:line="240" w:lineRule="auto"/>
-        <w:ind w:firstLine="360"/>
-        <w:jc w:val="both"/>
-        <w:rPr>
-          <w:rFonts w:ascii="Times New Roman" w:hAnsi="Times New Roman" w:cs="Times New Roman"/>
-          <w:color w:val="auto"/>
-        </w:rPr>
-      </w:pPr>
-      <w:r>
-        <w:rPr>
-          <w:rFonts w:ascii="Times New Roman" w:hAnsi="Times New Roman" w:cs="Times New Roman"/>
-          <w:color w:val="auto"/>
-        </w:rPr>
-        <w:t xml:space="preserve">__ </w:t>
-      </w:r>
-      <w:r>
-        <w:rPr>
-          <w:rFonts w:ascii="Times New Roman" w:hAnsi="Times New Roman" w:cs="Times New Roman"/>
-          <w:color w:val="auto"/>
-        </w:rPr>
-        <w:t>Patrol boats</w:t>
-      </w:r>
-    </w:p>
-    <w:p>
-      <w:pPr>
-        <w:spacing w:after="0" w:line="240" w:lineRule="auto"/>
-        <w:ind w:firstLine="360"/>
-        <w:jc w:val="both"/>
-        <w:rPr>
-          <w:rFonts w:ascii="Times New Roman" w:hAnsi="Times New Roman" w:cs="Times New Roman"/>
-          <w:color w:val="auto"/>
-        </w:rPr>
-      </w:pPr>
-      <w:r>
-        <w:rPr>
-          <w:rFonts w:ascii="Times New Roman" w:hAnsi="Times New Roman" w:cs="Times New Roman"/>
-          <w:color w:val="auto"/>
-        </w:rPr>
-        <w:t xml:space="preserve">__ </w:t>
-      </w:r>
-      <w:r>
-        <w:rPr>
-          <w:rFonts w:ascii="Times New Roman" w:hAnsi="Times New Roman" w:cs="Times New Roman"/>
-          <w:color w:val="auto"/>
-        </w:rPr>
-        <w:t>VMS (Vessel Monitoring System)</w:t>
-      </w:r>
-    </w:p>
-    <w:p>
-      <w:pPr>
-        <w:spacing w:after="0" w:line="240" w:lineRule="auto"/>
-        <w:ind w:firstLine="360"/>
-        <w:jc w:val="both"/>
-        <w:rPr>
-          <w:rFonts w:ascii="Times New Roman" w:hAnsi="Times New Roman" w:cs="Times New Roman"/>
-          <w:color w:val="auto"/>
-        </w:rPr>
-      </w:pPr>
-      <w:r>
-        <w:rPr>
-          <w:rFonts w:ascii="Times New Roman" w:hAnsi="Times New Roman" w:cs="Times New Roman"/>
-          <w:color w:val="auto"/>
-        </w:rPr>
-        <w:t xml:space="preserve">__ </w:t>
-      </w:r>
-      <w:r>
-        <w:rPr>
-          <w:rFonts w:ascii="Times New Roman" w:hAnsi="Times New Roman" w:cs="Times New Roman"/>
-          <w:color w:val="auto"/>
-        </w:rPr>
-        <w:t>Other: Please specify.</w:t>
-      </w:r>
-    </w:p>
-    <w:p>
-      <w:pPr>
-        <w:pStyle w:val="ListParagraph"/>
-        <w:spacing w:line="240" w:lineRule="auto"/>
-        <w:ind w:left="360"/>
-        <w:jc w:val="both"/>
-        <w:rPr>
-          <w:rFonts w:ascii="Times New Roman" w:hAnsi="Times New Roman" w:cs="Times New Roman"/>
-          <w:color w:val="auto"/>
-        </w:rPr>
-      </w:pPr>
-    </w:p>
-    <w:p>
-      <w:pPr>
-        <w:pStyle w:val="ListParagraph"/>
+        <w:pStyle w:val="PargrafodaLista"/>
         <w:numPr>
           <w:ilvl w:val="0"/>
           <w:numId w:val="10"/>
@@ -4630,14 +4348,7 @@
                 <w:rFonts w:ascii="Times New Roman" w:hAnsi="Times New Roman" w:cs="Times New Roman"/>
                 <w:color w:val="auto"/>
               </w:rPr>
-              <w:t>N</w:t>
-            </w:r>
-            <w:r>
-              <w:rPr>
-                <w:rFonts w:ascii="Times New Roman" w:hAnsi="Times New Roman" w:cs="Times New Roman"/>
-                <w:color w:val="auto"/>
-              </w:rPr>
-              <w:t>umber of fishers in the community</w:t>
+              <w:t>Number of fishers in the community</w:t>
             </w:r>
           </w:p>
         </w:tc>
@@ -4704,235 +4415,6 @@
     </w:p>
     <w:p>
       <w:pPr>
-        <w:spacing w:line="240" w:lineRule="auto"/>
-        <w:jc w:val="both"/>
-        <w:rPr>
-          <w:rFonts w:ascii="Times New Roman" w:hAnsi="Times New Roman" w:cs="Times New Roman"/>
-          <w:color w:val="auto"/>
-        </w:rPr>
-      </w:pPr>
-    </w:p>
-    <w:p>
-      <w:pPr>
-        <w:pStyle w:val="ListParagraph"/>
-        <w:numPr>
-          <w:ilvl w:val="0"/>
-          <w:numId w:val="11"/>
-        </w:numPr>
-        <w:spacing w:line="240" w:lineRule="auto"/>
-        <w:jc w:val="both"/>
-        <w:rPr>
-          <w:rFonts w:ascii="Times New Roman" w:hAnsi="Times New Roman" w:cs="Times New Roman"/>
-          <w:color w:val="auto"/>
-        </w:rPr>
-      </w:pPr>
-      <w:r>
-        <w:rPr>
-          <w:rFonts w:ascii="Times New Roman" w:hAnsi="Times New Roman" w:cs="Times New Roman"/>
-          <w:color w:val="auto"/>
-        </w:rPr>
-        <w:t xml:space="preserve">What is type </w:t>
-      </w:r>
-      <w:r>
-        <w:rPr>
-          <w:rFonts w:ascii="Times New Roman" w:hAnsi="Times New Roman" w:cs="Times New Roman"/>
-          <w:color w:val="auto"/>
-        </w:rPr>
-        <w:t xml:space="preserve">of access </w:t>
-      </w:r>
-      <w:r>
-        <w:rPr>
-          <w:rFonts w:ascii="Times New Roman" w:hAnsi="Times New Roman" w:cs="Times New Roman"/>
-          <w:color w:val="auto"/>
-        </w:rPr>
-        <w:t xml:space="preserve">do you have </w:t>
-      </w:r>
-      <w:r>
-        <w:rPr>
-          <w:rFonts w:ascii="Times New Roman" w:hAnsi="Times New Roman" w:cs="Times New Roman"/>
-          <w:color w:val="auto"/>
-        </w:rPr>
-        <w:t xml:space="preserve">to the fishery? </w:t>
-      </w:r>
-    </w:p>
-    <w:p>
-      <w:pPr>
-        <w:spacing w:after="20"/>
-        <w:ind w:firstLine="360"/>
-        <w:rPr>
-          <w:rFonts w:ascii="Times New Roman" w:hAnsi="Times New Roman" w:cs="Times New Roman"/>
-          <w:color w:val="auto"/>
-        </w:rPr>
-      </w:pPr>
-      <w:r>
-        <w:rPr>
-          <w:rFonts w:ascii="Times New Roman" w:hAnsi="Times New Roman" w:cs="Times New Roman"/>
-          <w:color w:val="auto"/>
-        </w:rPr>
-        <w:t xml:space="preserve">__ </w:t>
-      </w:r>
-      <w:r>
-        <w:rPr>
-          <w:rFonts w:ascii="Times New Roman" w:hAnsi="Times New Roman" w:cs="Times New Roman"/>
-          <w:color w:val="auto"/>
-        </w:rPr>
-        <w:t>Member of a cooperative with permit</w:t>
-      </w:r>
-    </w:p>
-    <w:p>
-      <w:pPr>
-        <w:spacing w:after="20"/>
-        <w:ind w:firstLine="360"/>
-        <w:rPr>
-          <w:rFonts w:ascii="Times New Roman" w:hAnsi="Times New Roman" w:cs="Times New Roman"/>
-          <w:color w:val="auto"/>
-        </w:rPr>
-      </w:pPr>
-      <w:r>
-        <w:rPr>
-          <w:rFonts w:ascii="Times New Roman" w:hAnsi="Times New Roman" w:cs="Times New Roman"/>
-          <w:color w:val="auto"/>
-        </w:rPr>
-        <w:t xml:space="preserve">__ </w:t>
-      </w:r>
-      <w:r>
-        <w:rPr>
-          <w:rFonts w:ascii="Times New Roman" w:hAnsi="Times New Roman" w:cs="Times New Roman"/>
-          <w:color w:val="auto"/>
-        </w:rPr>
-        <w:t>Member of a cooperative with no permit</w:t>
-      </w:r>
-    </w:p>
-    <w:p>
-      <w:pPr>
-        <w:spacing w:after="20"/>
-        <w:ind w:left="360"/>
-        <w:rPr>
-          <w:rFonts w:ascii="Times New Roman" w:hAnsi="Times New Roman" w:cs="Times New Roman"/>
-          <w:color w:val="auto"/>
-        </w:rPr>
-      </w:pPr>
-      <w:r>
-        <w:rPr>
-          <w:rFonts w:ascii="Times New Roman" w:hAnsi="Times New Roman" w:cs="Times New Roman"/>
-          <w:color w:val="auto"/>
-        </w:rPr>
-        <w:t xml:space="preserve">__ </w:t>
-      </w:r>
-      <w:r>
-        <w:rPr>
-          <w:rFonts w:ascii="Times New Roman" w:hAnsi="Times New Roman" w:cs="Times New Roman"/>
-          <w:color w:val="auto"/>
-        </w:rPr>
-        <w:t>Have your own permit</w:t>
-      </w:r>
-    </w:p>
-    <w:p>
-      <w:pPr>
-        <w:spacing w:after="20"/>
-        <w:ind w:left="360"/>
-        <w:rPr>
-          <w:rFonts w:ascii="Times New Roman" w:hAnsi="Times New Roman" w:cs="Times New Roman"/>
-          <w:color w:val="auto"/>
-        </w:rPr>
-      </w:pPr>
-      <w:r>
-        <w:rPr>
-          <w:rFonts w:ascii="Times New Roman" w:hAnsi="Times New Roman" w:cs="Times New Roman"/>
-          <w:color w:val="auto"/>
-        </w:rPr>
-        <w:t xml:space="preserve">__ </w:t>
-      </w:r>
-      <w:r>
-        <w:rPr>
-          <w:rFonts w:ascii="Times New Roman" w:hAnsi="Times New Roman" w:cs="Times New Roman"/>
-          <w:color w:val="auto"/>
-        </w:rPr>
-        <w:t>Uses someone’s permit</w:t>
-      </w:r>
-    </w:p>
-    <w:p>
-      <w:pPr>
-        <w:spacing w:after="20"/>
-        <w:ind w:left="360"/>
-        <w:rPr>
-          <w:rFonts w:ascii="Times New Roman" w:hAnsi="Times New Roman" w:cs="Times New Roman"/>
-          <w:color w:val="auto"/>
-        </w:rPr>
-      </w:pPr>
-      <w:r>
-        <w:rPr>
-          <w:rFonts w:ascii="Times New Roman" w:hAnsi="Times New Roman" w:cs="Times New Roman"/>
-          <w:color w:val="auto"/>
-        </w:rPr>
-        <w:t xml:space="preserve">__ </w:t>
-      </w:r>
-      <w:r>
-        <w:rPr>
-          <w:rFonts w:ascii="Times New Roman" w:hAnsi="Times New Roman" w:cs="Times New Roman"/>
-          <w:color w:val="auto"/>
-        </w:rPr>
-        <w:t>Work without a permit</w:t>
-      </w:r>
-    </w:p>
-    <w:p>
-      <w:pPr>
-        <w:spacing w:line="240" w:lineRule="auto"/>
-        <w:ind w:left="360"/>
-        <w:jc w:val="both"/>
-        <w:rPr>
-          <w:rFonts w:ascii="Times New Roman" w:hAnsi="Times New Roman" w:cs="Times New Roman"/>
-          <w:color w:val="auto"/>
-        </w:rPr>
-      </w:pPr>
-      <w:r>
-        <w:rPr>
-          <w:rFonts w:ascii="Times New Roman" w:hAnsi="Times New Roman" w:cs="Times New Roman"/>
-          <w:color w:val="auto"/>
-        </w:rPr>
-        <w:t xml:space="preserve">__ </w:t>
-      </w:r>
-      <w:r>
-        <w:rPr>
-          <w:rFonts w:ascii="Times New Roman" w:hAnsi="Times New Roman" w:cs="Times New Roman"/>
-          <w:color w:val="auto"/>
-        </w:rPr>
-        <w:t>Other</w:t>
-      </w:r>
-      <w:r>
-        <w:rPr>
-          <w:rFonts w:ascii="Times New Roman" w:hAnsi="Times New Roman" w:cs="Times New Roman"/>
-          <w:color w:val="auto"/>
-        </w:rPr>
-        <w:t>: ____________________________________________________________________</w:t>
-      </w:r>
-    </w:p>
-    <w:p>
-      <w:pPr>
-        <w:pStyle w:val="ListParagraph"/>
-        <w:spacing w:line="240" w:lineRule="auto"/>
-        <w:ind w:left="360"/>
-        <w:jc w:val="both"/>
-        <w:rPr>
-          <w:rFonts w:ascii="Times New Roman" w:hAnsi="Times New Roman" w:cs="Times New Roman"/>
-          <w:color w:val="auto"/>
-        </w:rPr>
-      </w:pPr>
-    </w:p>
-    <w:p>
-      <w:pPr>
-        <w:pStyle w:val="ListParagraph"/>
-        <w:spacing w:line="240" w:lineRule="auto"/>
-        <w:ind w:left="360"/>
-        <w:jc w:val="both"/>
-        <w:rPr>
-          <w:rFonts w:ascii="Times New Roman" w:hAnsi="Times New Roman" w:cs="Times New Roman"/>
-          <w:color w:val="auto"/>
-        </w:rPr>
-      </w:pPr>
-    </w:p>
-    <w:p>
-      <w:pPr>
         <w:spacing w:after="120" w:line="240" w:lineRule="auto"/>
         <w:jc w:val="center"/>
         <w:rPr>
@@ -4950,70 +4432,17 @@
         <w:jc w:val="center"/>
         <w:rPr>
           <w:rFonts w:ascii="Times New Roman" w:hAnsi="Times New Roman" w:cs="Times New Roman"/>
+          <w:color w:val="auto"/>
+        </w:rPr>
+      </w:pPr>
+      <w:r>
+        <w:rPr>
+          <w:rFonts w:ascii="Times New Roman" w:hAnsi="Times New Roman" w:cs="Times New Roman"/>
           <w:b/>
           <w:color w:val="auto"/>
           <w:sz w:val="24"/>
           <w:szCs w:val="24"/>
         </w:rPr>
-      </w:pPr>
-    </w:p>
-    <w:p>
-      <w:pPr>
-        <w:spacing w:after="120" w:line="240" w:lineRule="auto"/>
-        <w:jc w:val="center"/>
-        <w:rPr>
-          <w:rFonts w:ascii="Times New Roman" w:hAnsi="Times New Roman" w:cs="Times New Roman"/>
-          <w:b/>
-          <w:color w:val="auto"/>
-          <w:sz w:val="24"/>
-          <w:szCs w:val="24"/>
-        </w:rPr>
-      </w:pPr>
-    </w:p>
-    <w:p>
-      <w:pPr>
-        <w:spacing w:after="120" w:line="240" w:lineRule="auto"/>
-        <w:jc w:val="center"/>
-        <w:rPr>
-          <w:rFonts w:ascii="Times New Roman" w:hAnsi="Times New Roman" w:cs="Times New Roman"/>
-          <w:b/>
-          <w:color w:val="auto"/>
-          <w:sz w:val="24"/>
-          <w:szCs w:val="24"/>
-        </w:rPr>
-      </w:pPr>
-    </w:p>
-    <w:p>
-      <w:pPr>
-        <w:spacing w:after="120" w:line="240" w:lineRule="auto"/>
-        <w:jc w:val="center"/>
-        <w:rPr>
-          <w:rFonts w:ascii="Times New Roman" w:hAnsi="Times New Roman" w:cs="Times New Roman"/>
-          <w:b/>
-          <w:color w:val="auto"/>
-          <w:sz w:val="24"/>
-          <w:szCs w:val="24"/>
-        </w:rPr>
-      </w:pPr>
-    </w:p>
-    <w:p>
-      <w:pPr>
-        <w:spacing w:after="120" w:line="240" w:lineRule="auto"/>
-        <w:jc w:val="center"/>
-        <w:rPr>
-          <w:rFonts w:ascii="Times New Roman" w:hAnsi="Times New Roman" w:cs="Times New Roman"/>
-          <w:color w:val="auto"/>
-        </w:rPr>
-      </w:pPr>
-      <w:r>
-        <w:rPr>
-          <w:rFonts w:ascii="Times New Roman" w:hAnsi="Times New Roman" w:cs="Times New Roman"/>
-          <w:b/>
-          <w:color w:val="auto"/>
-          <w:sz w:val="24"/>
-          <w:szCs w:val="24"/>
-        </w:rPr>
-        <w:lastRenderedPageBreak/>
         <w:t>S</w:t>
       </w:r>
       <w:r>
@@ -5091,7 +4520,7 @@
     </w:p>
     <w:p>
       <w:pPr>
-        <w:pStyle w:val="ListParagraph"/>
+        <w:pStyle w:val="PargrafodaLista"/>
         <w:numPr>
           <w:ilvl w:val="0"/>
           <w:numId w:val="11"/>
@@ -5126,14 +4555,7 @@
           <w:rFonts w:ascii="Times New Roman" w:hAnsi="Times New Roman" w:cs="Times New Roman"/>
           <w:color w:val="auto"/>
         </w:rPr>
-        <w:t>__ Com</w:t>
-      </w:r>
-      <w:r>
-        <w:rPr>
-          <w:rFonts w:ascii="Times New Roman" w:hAnsi="Times New Roman" w:cs="Times New Roman"/>
-          <w:color w:val="auto"/>
-        </w:rPr>
-        <w:t>munity</w:t>
+        <w:t>__ Community</w:t>
       </w:r>
     </w:p>
     <w:p>
@@ -5151,28 +4573,7 @@
           <w:rFonts w:ascii="Times New Roman" w:hAnsi="Times New Roman" w:cs="Times New Roman"/>
           <w:color w:val="auto"/>
         </w:rPr>
-        <w:t xml:space="preserve">__ </w:t>
-      </w:r>
-      <w:r>
-        <w:rPr>
-          <w:rFonts w:ascii="Times New Roman" w:hAnsi="Times New Roman" w:cs="Times New Roman"/>
-          <w:color w:val="auto"/>
-        </w:rPr>
-        <w:t xml:space="preserve">Fishing </w:t>
-      </w:r>
-      <w:r>
-        <w:rPr>
-          <w:rFonts w:ascii="Times New Roman" w:hAnsi="Times New Roman" w:cs="Times New Roman"/>
-          <w:color w:val="auto"/>
-        </w:rPr>
-        <w:t>Com</w:t>
-      </w:r>
-      <w:r>
-        <w:rPr>
-          <w:rFonts w:ascii="Times New Roman" w:hAnsi="Times New Roman" w:cs="Times New Roman"/>
-          <w:color w:val="auto"/>
-        </w:rPr>
-        <w:t>munity</w:t>
+        <w:t>__ Fishing Community</w:t>
       </w:r>
     </w:p>
     <w:p>
@@ -5208,21 +4609,7 @@
           <w:rFonts w:ascii="Times New Roman" w:hAnsi="Times New Roman" w:cs="Times New Roman"/>
           <w:color w:val="auto"/>
         </w:rPr>
-        <w:t>__ No</w:t>
-      </w:r>
-      <w:r>
-        <w:rPr>
-          <w:rFonts w:ascii="Times New Roman" w:hAnsi="Times New Roman" w:cs="Times New Roman"/>
-          <w:color w:val="auto"/>
-        </w:rPr>
-        <w:t>n-Governmental Organizations</w:t>
-      </w:r>
-      <w:r>
-        <w:rPr>
-          <w:rFonts w:ascii="Times New Roman" w:hAnsi="Times New Roman" w:cs="Times New Roman"/>
-          <w:color w:val="auto"/>
-        </w:rPr>
-        <w:t>: ___________________</w:t>
+        <w:t>__ Non-Governmental Organizations: ___________________</w:t>
       </w:r>
     </w:p>
     <w:p>
@@ -5240,14 +4627,7 @@
           <w:rFonts w:ascii="Times New Roman" w:hAnsi="Times New Roman" w:cs="Times New Roman"/>
           <w:color w:val="auto"/>
         </w:rPr>
-        <w:t>__ Academic</w:t>
-      </w:r>
-      <w:r>
-        <w:rPr>
-          <w:rFonts w:ascii="Times New Roman" w:hAnsi="Times New Roman" w:cs="Times New Roman"/>
-          <w:color w:val="auto"/>
-        </w:rPr>
-        <w:t xml:space="preserve">s </w:t>
+        <w:t xml:space="preserve">__ Academics </w:t>
       </w:r>
     </w:p>
     <w:p>
@@ -5279,14 +4659,7 @@
           <w:rFonts w:ascii="Times New Roman" w:hAnsi="Times New Roman" w:cs="Times New Roman"/>
           <w:color w:val="auto"/>
         </w:rPr>
-        <w:t>ernment Agencies</w:t>
-      </w:r>
-      <w:r>
-        <w:rPr>
-          <w:rFonts w:ascii="Times New Roman" w:hAnsi="Times New Roman" w:cs="Times New Roman"/>
-          <w:color w:val="auto"/>
-        </w:rPr>
-        <w:t>.: ___________________</w:t>
+        <w:t>ernment Agencies.: ___________________</w:t>
       </w:r>
     </w:p>
     <w:p>
@@ -5304,19 +4677,12 @@
           <w:rFonts w:ascii="Times New Roman" w:hAnsi="Times New Roman" w:cs="Times New Roman"/>
           <w:color w:val="auto"/>
         </w:rPr>
-        <w:t xml:space="preserve">__ Others. Please, specify: </w:t>
-      </w:r>
-      <w:r>
-        <w:rPr>
-          <w:rFonts w:ascii="Times New Roman" w:hAnsi="Times New Roman" w:cs="Times New Roman"/>
-          <w:color w:val="auto"/>
-        </w:rPr>
-        <w:t>___________________</w:t>
-      </w:r>
-    </w:p>
-    <w:p>
-      <w:pPr>
-        <w:pStyle w:val="ListParagraph"/>
+        <w:t>__ Others. Please, specify: ___________________</w:t>
+      </w:r>
+    </w:p>
+    <w:p>
+      <w:pPr>
+        <w:pStyle w:val="PargrafodaLista"/>
         <w:spacing w:after="0" w:line="240" w:lineRule="auto"/>
         <w:ind w:left="360"/>
         <w:jc w:val="both"/>
@@ -5328,59 +4694,41 @@
     </w:p>
     <w:p>
       <w:pPr>
+        <w:pStyle w:val="PargrafodaLista"/>
+        <w:numPr>
+          <w:ilvl w:val="0"/>
+          <w:numId w:val="15"/>
+        </w:numPr>
+        <w:spacing w:after="0" w:line="240" w:lineRule="auto"/>
+        <w:jc w:val="both"/>
+        <w:rPr>
+          <w:rFonts w:ascii="Times New Roman" w:hAnsi="Times New Roman" w:cs="Times New Roman"/>
+          <w:color w:val="auto"/>
+        </w:rPr>
+      </w:pPr>
+      <w:r>
+        <w:rPr>
+          <w:rFonts w:ascii="Times New Roman" w:hAnsi="Times New Roman" w:cs="Times New Roman"/>
+          <w:color w:val="auto"/>
+        </w:rPr>
+        <w:t>Do you thinks someone else should be involved in the decision making process? Who else should participate in these processes?</w:t>
+      </w:r>
+    </w:p>
+    <w:p>
+      <w:pPr>
         <w:spacing w:after="0" w:line="240" w:lineRule="auto"/>
         <w:ind w:left="360"/>
         <w:jc w:val="both"/>
         <w:rPr>
           <w:rFonts w:ascii="Times New Roman" w:hAnsi="Times New Roman" w:cs="Times New Roman"/>
-          <w:color w:val="auto"/>
-        </w:rPr>
-      </w:pPr>
-      <w:r>
-        <w:rPr>
-          <w:rFonts w:ascii="Times New Roman" w:hAnsi="Times New Roman" w:cs="Times New Roman"/>
           <w:b/>
           <w:color w:val="auto"/>
         </w:rPr>
-        <w:t xml:space="preserve">13.1 </w:t>
-      </w:r>
-      <w:r>
-        <w:rPr>
-          <w:rFonts w:ascii="Times New Roman" w:hAnsi="Times New Roman" w:cs="Times New Roman"/>
-          <w:color w:val="auto"/>
-        </w:rPr>
-        <w:t xml:space="preserve">Do you thinks someone else should be involved in the </w:t>
-      </w:r>
-      <w:r>
-        <w:rPr>
-          <w:rFonts w:ascii="Times New Roman" w:hAnsi="Times New Roman" w:cs="Times New Roman"/>
-          <w:color w:val="auto"/>
-        </w:rPr>
-        <w:t xml:space="preserve">decision making process? </w:t>
-      </w:r>
-      <w:r>
-        <w:rPr>
-          <w:rFonts w:ascii="Times New Roman" w:hAnsi="Times New Roman" w:cs="Times New Roman"/>
-          <w:color w:val="auto"/>
-        </w:rPr>
-        <w:t>Who else should participate in these processes?</w:t>
-      </w:r>
-    </w:p>
-    <w:p>
-      <w:pPr>
-        <w:spacing w:after="0" w:line="240" w:lineRule="auto"/>
-        <w:ind w:left="360"/>
-        <w:jc w:val="both"/>
-        <w:rPr>
-          <w:rFonts w:ascii="Times New Roman" w:hAnsi="Times New Roman" w:cs="Times New Roman"/>
-          <w:b/>
-          <w:color w:val="auto"/>
-        </w:rPr>
-      </w:pPr>
-    </w:p>
-    <w:p>
-      <w:pPr>
-        <w:pStyle w:val="ListParagraph"/>
+      </w:pPr>
+    </w:p>
+    <w:p>
+      <w:pPr>
+        <w:pStyle w:val="PargrafodaLista"/>
         <w:spacing w:after="0" w:line="240" w:lineRule="auto"/>
         <w:ind w:left="450"/>
         <w:jc w:val="both"/>
@@ -5392,7 +4740,7 @@
     </w:p>
     <w:p>
       <w:pPr>
-        <w:pStyle w:val="ListParagraph"/>
+        <w:pStyle w:val="PargrafodaLista"/>
         <w:numPr>
           <w:ilvl w:val="0"/>
           <w:numId w:val="11"/>
@@ -5565,7 +4913,37 @@
     </w:p>
     <w:p>
       <w:pPr>
-        <w:pStyle w:val="ListParagraph"/>
+        <w:spacing w:after="0" w:line="240" w:lineRule="auto"/>
+        <w:ind w:left="720"/>
+        <w:rPr>
+          <w:rFonts w:ascii="Times New Roman" w:hAnsi="Times New Roman" w:cs="Times New Roman"/>
+          <w:color w:val="auto"/>
+        </w:rPr>
+      </w:pPr>
+    </w:p>
+    <w:p>
+      <w:pPr>
+        <w:spacing w:after="0" w:line="240" w:lineRule="auto"/>
+        <w:ind w:left="720"/>
+        <w:rPr>
+          <w:rFonts w:ascii="Times New Roman" w:hAnsi="Times New Roman" w:cs="Times New Roman"/>
+          <w:color w:val="auto"/>
+        </w:rPr>
+      </w:pPr>
+    </w:p>
+    <w:p>
+      <w:pPr>
+        <w:spacing w:after="0" w:line="240" w:lineRule="auto"/>
+        <w:ind w:left="720"/>
+        <w:rPr>
+          <w:rFonts w:ascii="Times New Roman" w:hAnsi="Times New Roman" w:cs="Times New Roman"/>
+          <w:color w:val="auto"/>
+        </w:rPr>
+      </w:pPr>
+    </w:p>
+    <w:p>
+      <w:pPr>
+        <w:pStyle w:val="PargrafodaLista"/>
         <w:numPr>
           <w:ilvl w:val="0"/>
           <w:numId w:val="11"/>
@@ -5583,6 +4961,7 @@
         </w:rPr>
         <w:t xml:space="preserve">From </w:t>
       </w:r>
+      <w:proofErr w:type="gramStart"/>
       <w:r>
         <w:rPr>
           <w:rFonts w:ascii="Times New Roman" w:hAnsi="Times New Roman" w:cs="Times New Roman"/>
@@ -5590,6 +4969,7 @@
         </w:rPr>
         <w:t>0</w:t>
       </w:r>
+      <w:proofErr w:type="gramEnd"/>
       <w:r>
         <w:rPr>
           <w:rFonts w:ascii="Times New Roman" w:hAnsi="Times New Roman" w:cs="Times New Roman"/>
@@ -5638,7 +5018,7 @@
     </w:p>
     <w:tbl>
       <w:tblPr>
-        <w:tblStyle w:val="TableGrid"/>
+        <w:tblStyle w:val="Tabelacomgrade"/>
         <w:tblW w:w="8743" w:type="dxa"/>
         <w:tblInd w:w="720" w:type="dxa"/>
         <w:tblLook w:val="04A0" w:firstRow="1" w:lastRow="0" w:firstColumn="1" w:lastColumn="0" w:noHBand="0" w:noVBand="1"/>
@@ -5841,7 +5221,7 @@
     </w:p>
     <w:p>
       <w:pPr>
-        <w:pStyle w:val="ListParagraph"/>
+        <w:pStyle w:val="PargrafodaLista"/>
         <w:numPr>
           <w:ilvl w:val="0"/>
           <w:numId w:val="11"/>
@@ -5930,7 +5310,7 @@
     </w:p>
     <w:p>
       <w:pPr>
-        <w:pStyle w:val="ListParagraph"/>
+        <w:pStyle w:val="PargrafodaLista"/>
         <w:numPr>
           <w:ilvl w:val="0"/>
           <w:numId w:val="11"/>
@@ -6060,7 +5440,7 @@
     </w:p>
     <w:p>
       <w:pPr>
-        <w:pStyle w:val="ListParagraph"/>
+        <w:pStyle w:val="PargrafodaLista"/>
         <w:numPr>
           <w:ilvl w:val="0"/>
           <w:numId w:val="11"/>
@@ -6076,7 +5456,6 @@
           <w:rFonts w:ascii="Times New Roman" w:hAnsi="Times New Roman" w:cs="Times New Roman"/>
           <w:color w:val="auto"/>
         </w:rPr>
-        <w:lastRenderedPageBreak/>
         <w:t>E</w:t>
       </w:r>
       <w:r>
@@ -6233,18 +5612,7 @@
     </w:p>
     <w:p>
       <w:pPr>
-        <w:spacing w:after="0" w:line="240" w:lineRule="auto"/>
-        <w:jc w:val="both"/>
-        <w:rPr>
-          <w:rFonts w:ascii="Times New Roman" w:hAnsi="Times New Roman" w:cs="Times New Roman"/>
-          <w:color w:val="auto"/>
-        </w:rPr>
-      </w:pPr>
-    </w:p>
-    <w:p>
-      <w:pPr>
         <w:spacing w:line="240" w:lineRule="auto"/>
-        <w:ind w:left="720"/>
         <w:jc w:val="both"/>
         <w:rPr>
           <w:rFonts w:ascii="Times New Roman" w:hAnsi="Times New Roman" w:cs="Times New Roman"/>
@@ -6271,8 +5639,8 @@
       <w:tblGrid>
         <w:gridCol w:w="2335"/>
         <w:gridCol w:w="2165"/>
-        <w:gridCol w:w="2965"/>
-        <w:gridCol w:w="2070"/>
+        <w:gridCol w:w="1980"/>
+        <w:gridCol w:w="3055"/>
       </w:tblGrid>
       <w:tr>
         <w:trPr>
@@ -6300,10 +5668,10 @@
           <w:tcPr>
             <w:tcW w:w="2165" w:type="dxa"/>
             <w:shd w:val="clear" w:color="auto" w:fill="F2F2F2" w:themeFill="background1" w:themeFillShade="F2"/>
-          </w:tcPr>
-          <w:p>
-            <w:pPr>
-              <w:spacing w:line="480" w:lineRule="auto"/>
+            <w:vAlign w:val="center"/>
+          </w:tcPr>
+          <w:p>
+            <w:pPr>
               <w:jc w:val="center"/>
               <w:rPr>
                 <w:rFonts w:ascii="Times New Roman" w:hAnsi="Times New Roman" w:cs="Times New Roman"/>
@@ -6323,12 +5691,12 @@
         </w:tc>
         <w:tc>
           <w:tcPr>
-            <w:tcW w:w="2965" w:type="dxa"/>
+            <w:tcW w:w="1980" w:type="dxa"/>
             <w:shd w:val="clear" w:color="auto" w:fill="F2F2F2" w:themeFill="background1" w:themeFillShade="F2"/>
-          </w:tcPr>
-          <w:p>
-            <w:pPr>
-              <w:spacing w:line="480" w:lineRule="auto"/>
+            <w:vAlign w:val="center"/>
+          </w:tcPr>
+          <w:p>
+            <w:pPr>
               <w:jc w:val="center"/>
               <w:rPr>
                 <w:rFonts w:ascii="Times New Roman" w:hAnsi="Times New Roman" w:cs="Times New Roman"/>
@@ -6348,12 +5716,12 @@
         </w:tc>
         <w:tc>
           <w:tcPr>
-            <w:tcW w:w="2070" w:type="dxa"/>
+            <w:tcW w:w="3055" w:type="dxa"/>
             <w:shd w:val="clear" w:color="auto" w:fill="F2F2F2" w:themeFill="background1" w:themeFillShade="F2"/>
-          </w:tcPr>
-          <w:p>
-            <w:pPr>
-              <w:spacing w:line="480" w:lineRule="auto"/>
+            <w:vAlign w:val="center"/>
+          </w:tcPr>
+          <w:p>
+            <w:pPr>
               <w:jc w:val="center"/>
               <w:rPr>
                 <w:rFonts w:ascii="Times New Roman" w:hAnsi="Times New Roman" w:cs="Times New Roman"/>
@@ -6382,11 +5750,12 @@
           </w:tcPr>
           <w:p>
             <w:pPr>
-              <w:pStyle w:val="ListParagraph"/>
+              <w:pStyle w:val="PargrafodaLista"/>
               <w:numPr>
                 <w:ilvl w:val="0"/>
                 <w:numId w:val="11"/>
               </w:numPr>
+              <w:ind w:left="0"/>
               <w:jc w:val="both"/>
               <w:rPr>
                 <w:rFonts w:ascii="Times New Roman" w:hAnsi="Times New Roman" w:cs="Times New Roman"/>
@@ -6423,8 +5792,6 @@
           <w:p>
             <w:pPr>
               <w:spacing w:line="259" w:lineRule="auto"/>
-              <w:ind w:left="360"/>
-              <w:jc w:val="both"/>
               <w:rPr>
                 <w:rFonts w:ascii="Times New Roman" w:hAnsi="Times New Roman" w:cs="Times New Roman"/>
                 <w:color w:val="auto"/>
@@ -6448,8 +5815,6 @@
           <w:p>
             <w:pPr>
               <w:spacing w:line="259" w:lineRule="auto"/>
-              <w:ind w:left="360"/>
-              <w:jc w:val="both"/>
               <w:rPr>
                 <w:rFonts w:ascii="Times New Roman" w:hAnsi="Times New Roman" w:cs="Times New Roman"/>
                 <w:color w:val="auto"/>
@@ -6473,8 +5838,6 @@
           <w:p>
             <w:pPr>
               <w:spacing w:line="259" w:lineRule="auto"/>
-              <w:ind w:left="360"/>
-              <w:jc w:val="both"/>
               <w:rPr>
                 <w:rFonts w:ascii="Times New Roman" w:hAnsi="Times New Roman" w:cs="Times New Roman"/>
                 <w:color w:val="auto"/>
@@ -6498,8 +5861,6 @@
           <w:p>
             <w:pPr>
               <w:spacing w:line="259" w:lineRule="auto"/>
-              <w:ind w:left="360"/>
-              <w:jc w:val="both"/>
               <w:rPr>
                 <w:rFonts w:ascii="Times New Roman" w:hAnsi="Times New Roman" w:cs="Times New Roman"/>
                 <w:color w:val="auto"/>
@@ -6523,8 +5884,6 @@
           <w:p>
             <w:pPr>
               <w:spacing w:line="259" w:lineRule="auto"/>
-              <w:ind w:left="360"/>
-              <w:jc w:val="both"/>
               <w:rPr>
                 <w:rFonts w:ascii="Times New Roman" w:hAnsi="Times New Roman" w:cs="Times New Roman"/>
                 <w:color w:val="auto"/>
@@ -6547,18 +5906,17 @@
           </w:p>
           <w:p>
             <w:pPr>
-              <w:jc w:val="both"/>
-              <w:rPr>
-                <w:rFonts w:ascii="Times New Roman" w:hAnsi="Times New Roman" w:cs="Times New Roman"/>
-                <w:color w:val="auto"/>
-              </w:rPr>
-            </w:pPr>
-            <w:r>
-              <w:rPr>
-                <w:rFonts w:ascii="Times New Roman" w:hAnsi="Times New Roman" w:cs="Times New Roman"/>
-                <w:color w:val="auto"/>
-              </w:rPr>
-              <w:t xml:space="preserve">      __  </w:t>
+              <w:rPr>
+                <w:rFonts w:ascii="Times New Roman" w:hAnsi="Times New Roman" w:cs="Times New Roman"/>
+                <w:color w:val="auto"/>
+              </w:rPr>
+            </w:pPr>
+            <w:r>
+              <w:rPr>
+                <w:rFonts w:ascii="Times New Roman" w:hAnsi="Times New Roman" w:cs="Times New Roman"/>
+                <w:color w:val="auto"/>
+              </w:rPr>
+              <w:t xml:space="preserve">__  </w:t>
             </w:r>
             <w:r>
               <w:rPr>
@@ -6571,13 +5929,11 @@
         </w:tc>
         <w:tc>
           <w:tcPr>
-            <w:tcW w:w="2965" w:type="dxa"/>
+            <w:tcW w:w="1980" w:type="dxa"/>
           </w:tcPr>
           <w:p>
             <w:pPr>
               <w:spacing w:line="259" w:lineRule="auto"/>
-              <w:ind w:left="360"/>
-              <w:jc w:val="both"/>
               <w:rPr>
                 <w:rFonts w:ascii="Times New Roman" w:hAnsi="Times New Roman" w:cs="Times New Roman"/>
                 <w:color w:val="auto"/>
@@ -6601,8 +5957,6 @@
           <w:p>
             <w:pPr>
               <w:spacing w:line="259" w:lineRule="auto"/>
-              <w:ind w:left="360"/>
-              <w:jc w:val="both"/>
               <w:rPr>
                 <w:rFonts w:ascii="Times New Roman" w:hAnsi="Times New Roman" w:cs="Times New Roman"/>
                 <w:color w:val="auto"/>
@@ -6626,8 +5980,6 @@
           <w:p>
             <w:pPr>
               <w:spacing w:line="259" w:lineRule="auto"/>
-              <w:ind w:left="360"/>
-              <w:jc w:val="both"/>
               <w:rPr>
                 <w:rFonts w:ascii="Times New Roman" w:hAnsi="Times New Roman" w:cs="Times New Roman"/>
                 <w:color w:val="auto"/>
@@ -6651,8 +6003,6 @@
           <w:p>
             <w:pPr>
               <w:spacing w:line="259" w:lineRule="auto"/>
-              <w:ind w:left="360"/>
-              <w:jc w:val="both"/>
               <w:rPr>
                 <w:rFonts w:ascii="Times New Roman" w:hAnsi="Times New Roman" w:cs="Times New Roman"/>
                 <w:color w:val="auto"/>
@@ -6676,8 +6026,6 @@
           <w:p>
             <w:pPr>
               <w:spacing w:line="259" w:lineRule="auto"/>
-              <w:ind w:left="360"/>
-              <w:jc w:val="both"/>
               <w:rPr>
                 <w:rFonts w:ascii="Times New Roman" w:hAnsi="Times New Roman" w:cs="Times New Roman"/>
                 <w:color w:val="auto"/>
@@ -6700,18 +6048,17 @@
           </w:p>
           <w:p>
             <w:pPr>
-              <w:jc w:val="both"/>
-              <w:rPr>
-                <w:rFonts w:ascii="Times New Roman" w:hAnsi="Times New Roman" w:cs="Times New Roman"/>
-                <w:color w:val="auto"/>
-              </w:rPr>
-            </w:pPr>
-            <w:r>
-              <w:rPr>
-                <w:rFonts w:ascii="Times New Roman" w:hAnsi="Times New Roman" w:cs="Times New Roman"/>
-                <w:color w:val="auto"/>
-              </w:rPr>
-              <w:t xml:space="preserve">      __  </w:t>
+              <w:rPr>
+                <w:rFonts w:ascii="Times New Roman" w:hAnsi="Times New Roman" w:cs="Times New Roman"/>
+                <w:color w:val="auto"/>
+              </w:rPr>
+            </w:pPr>
+            <w:r>
+              <w:rPr>
+                <w:rFonts w:ascii="Times New Roman" w:hAnsi="Times New Roman" w:cs="Times New Roman"/>
+                <w:color w:val="auto"/>
+              </w:rPr>
+              <w:t xml:space="preserve">__  </w:t>
             </w:r>
             <w:r>
               <w:rPr>
@@ -6724,11 +6071,10 @@
         </w:tc>
         <w:tc>
           <w:tcPr>
-            <w:tcW w:w="2070" w:type="dxa"/>
-          </w:tcPr>
-          <w:p>
-            <w:pPr>
-              <w:jc w:val="both"/>
+            <w:tcW w:w="3055" w:type="dxa"/>
+          </w:tcPr>
+          <w:p>
+            <w:pPr>
               <w:rPr>
                 <w:rFonts w:ascii="Times New Roman" w:hAnsi="Times New Roman" w:cs="Times New Roman"/>
                 <w:color w:val="auto"/>
@@ -6744,11 +6090,12 @@
           </w:tcPr>
           <w:p>
             <w:pPr>
-              <w:pStyle w:val="ListParagraph"/>
+              <w:pStyle w:val="PargrafodaLista"/>
               <w:numPr>
                 <w:ilvl w:val="0"/>
                 <w:numId w:val="11"/>
               </w:numPr>
+              <w:ind w:left="0"/>
               <w:jc w:val="both"/>
               <w:rPr>
                 <w:rFonts w:ascii="Times New Roman" w:hAnsi="Times New Roman" w:cs="Times New Roman"/>
@@ -6765,7 +6112,6 @@
           </w:p>
           <w:p>
             <w:pPr>
-              <w:ind w:left="360"/>
               <w:contextualSpacing/>
               <w:jc w:val="both"/>
               <w:rPr>
@@ -6782,8 +6128,6 @@
           <w:p>
             <w:pPr>
               <w:spacing w:line="259" w:lineRule="auto"/>
-              <w:ind w:left="360"/>
-              <w:jc w:val="both"/>
               <w:rPr>
                 <w:rFonts w:ascii="Times New Roman" w:hAnsi="Times New Roman" w:cs="Times New Roman"/>
                 <w:color w:val="auto"/>
@@ -6807,8 +6151,6 @@
           <w:p>
             <w:pPr>
               <w:spacing w:line="259" w:lineRule="auto"/>
-              <w:ind w:left="360"/>
-              <w:jc w:val="both"/>
               <w:rPr>
                 <w:rFonts w:ascii="Times New Roman" w:hAnsi="Times New Roman" w:cs="Times New Roman"/>
                 <w:color w:val="auto"/>
@@ -6832,8 +6174,6 @@
           <w:p>
             <w:pPr>
               <w:spacing w:line="259" w:lineRule="auto"/>
-              <w:ind w:left="360"/>
-              <w:jc w:val="both"/>
               <w:rPr>
                 <w:rFonts w:ascii="Times New Roman" w:hAnsi="Times New Roman" w:cs="Times New Roman"/>
                 <w:color w:val="auto"/>
@@ -6857,8 +6197,6 @@
           <w:p>
             <w:pPr>
               <w:spacing w:line="259" w:lineRule="auto"/>
-              <w:ind w:left="360"/>
-              <w:jc w:val="both"/>
               <w:rPr>
                 <w:rFonts w:ascii="Times New Roman" w:hAnsi="Times New Roman" w:cs="Times New Roman"/>
                 <w:color w:val="auto"/>
@@ -6882,8 +6220,6 @@
           <w:p>
             <w:pPr>
               <w:spacing w:line="259" w:lineRule="auto"/>
-              <w:ind w:left="360"/>
-              <w:jc w:val="both"/>
               <w:rPr>
                 <w:rFonts w:ascii="Times New Roman" w:hAnsi="Times New Roman" w:cs="Times New Roman"/>
                 <w:color w:val="auto"/>
@@ -6906,18 +6242,17 @@
           </w:p>
           <w:p>
             <w:pPr>
-              <w:jc w:val="both"/>
-              <w:rPr>
-                <w:rFonts w:ascii="Times New Roman" w:hAnsi="Times New Roman" w:cs="Times New Roman"/>
-                <w:color w:val="auto"/>
-              </w:rPr>
-            </w:pPr>
-            <w:r>
-              <w:rPr>
-                <w:rFonts w:ascii="Times New Roman" w:hAnsi="Times New Roman" w:cs="Times New Roman"/>
-                <w:color w:val="auto"/>
-              </w:rPr>
-              <w:t xml:space="preserve">      __  </w:t>
+              <w:rPr>
+                <w:rFonts w:ascii="Times New Roman" w:hAnsi="Times New Roman" w:cs="Times New Roman"/>
+                <w:color w:val="auto"/>
+              </w:rPr>
+            </w:pPr>
+            <w:r>
+              <w:rPr>
+                <w:rFonts w:ascii="Times New Roman" w:hAnsi="Times New Roman" w:cs="Times New Roman"/>
+                <w:color w:val="auto"/>
+              </w:rPr>
+              <w:t xml:space="preserve">__  </w:t>
             </w:r>
             <w:r>
               <w:rPr>
@@ -6930,13 +6265,11 @@
         </w:tc>
         <w:tc>
           <w:tcPr>
-            <w:tcW w:w="2965" w:type="dxa"/>
+            <w:tcW w:w="1980" w:type="dxa"/>
           </w:tcPr>
           <w:p>
             <w:pPr>
               <w:spacing w:line="259" w:lineRule="auto"/>
-              <w:ind w:left="360"/>
-              <w:jc w:val="both"/>
               <w:rPr>
                 <w:rFonts w:ascii="Times New Roman" w:hAnsi="Times New Roman" w:cs="Times New Roman"/>
                 <w:color w:val="auto"/>
@@ -6960,8 +6293,6 @@
           <w:p>
             <w:pPr>
               <w:spacing w:line="259" w:lineRule="auto"/>
-              <w:ind w:left="360"/>
-              <w:jc w:val="both"/>
               <w:rPr>
                 <w:rFonts w:ascii="Times New Roman" w:hAnsi="Times New Roman" w:cs="Times New Roman"/>
                 <w:color w:val="auto"/>
@@ -6985,8 +6316,6 @@
           <w:p>
             <w:pPr>
               <w:spacing w:line="259" w:lineRule="auto"/>
-              <w:ind w:left="360"/>
-              <w:jc w:val="both"/>
               <w:rPr>
                 <w:rFonts w:ascii="Times New Roman" w:hAnsi="Times New Roman" w:cs="Times New Roman"/>
                 <w:color w:val="auto"/>
@@ -7010,8 +6339,6 @@
           <w:p>
             <w:pPr>
               <w:spacing w:line="259" w:lineRule="auto"/>
-              <w:ind w:left="360"/>
-              <w:jc w:val="both"/>
               <w:rPr>
                 <w:rFonts w:ascii="Times New Roman" w:hAnsi="Times New Roman" w:cs="Times New Roman"/>
                 <w:color w:val="auto"/>
@@ -7035,8 +6362,6 @@
           <w:p>
             <w:pPr>
               <w:spacing w:line="259" w:lineRule="auto"/>
-              <w:ind w:left="360"/>
-              <w:jc w:val="both"/>
               <w:rPr>
                 <w:rFonts w:ascii="Times New Roman" w:hAnsi="Times New Roman" w:cs="Times New Roman"/>
                 <w:color w:val="auto"/>
@@ -7059,18 +6384,17 @@
           </w:p>
           <w:p>
             <w:pPr>
-              <w:jc w:val="both"/>
-              <w:rPr>
-                <w:rFonts w:ascii="Times New Roman" w:hAnsi="Times New Roman" w:cs="Times New Roman"/>
-                <w:color w:val="auto"/>
-              </w:rPr>
-            </w:pPr>
-            <w:r>
-              <w:rPr>
-                <w:rFonts w:ascii="Times New Roman" w:hAnsi="Times New Roman" w:cs="Times New Roman"/>
-                <w:color w:val="auto"/>
-              </w:rPr>
-              <w:t xml:space="preserve">      __  </w:t>
+              <w:rPr>
+                <w:rFonts w:ascii="Times New Roman" w:hAnsi="Times New Roman" w:cs="Times New Roman"/>
+                <w:color w:val="auto"/>
+              </w:rPr>
+            </w:pPr>
+            <w:r>
+              <w:rPr>
+                <w:rFonts w:ascii="Times New Roman" w:hAnsi="Times New Roman" w:cs="Times New Roman"/>
+                <w:color w:val="auto"/>
+              </w:rPr>
+              <w:t xml:space="preserve">__  </w:t>
             </w:r>
             <w:r>
               <w:rPr>
@@ -7083,11 +6407,10 @@
         </w:tc>
         <w:tc>
           <w:tcPr>
-            <w:tcW w:w="2070" w:type="dxa"/>
-          </w:tcPr>
-          <w:p>
-            <w:pPr>
-              <w:jc w:val="both"/>
+            <w:tcW w:w="3055" w:type="dxa"/>
+          </w:tcPr>
+          <w:p>
+            <w:pPr>
               <w:rPr>
                 <w:rFonts w:ascii="Times New Roman" w:hAnsi="Times New Roman" w:cs="Times New Roman"/>
                 <w:color w:val="auto"/>
@@ -7099,15 +6422,6 @@
     </w:tbl>
     <w:p>
       <w:pPr>
-        <w:spacing w:line="240" w:lineRule="auto"/>
-        <w:rPr>
-          <w:rFonts w:ascii="Times New Roman" w:hAnsi="Times New Roman" w:cs="Times New Roman"/>
-          <w:color w:val="auto"/>
-        </w:rPr>
-      </w:pPr>
-    </w:p>
-    <w:p>
-      <w:pPr>
         <w:spacing w:after="120" w:line="240" w:lineRule="auto"/>
         <w:rPr>
           <w:rFonts w:ascii="Times New Roman" w:hAnsi="Times New Roman" w:cs="Times New Roman"/>
@@ -7117,7 +6431,18 @@
     </w:p>
     <w:p>
       <w:pPr>
-        <w:pStyle w:val="ListParagraph"/>
+        <w:spacing w:after="120" w:line="240" w:lineRule="auto"/>
+        <w:rPr>
+          <w:rFonts w:ascii="Times New Roman" w:hAnsi="Times New Roman" w:cs="Times New Roman"/>
+          <w:color w:val="auto"/>
+        </w:rPr>
+      </w:pPr>
+      <w:bookmarkStart w:id="0" w:name="_GoBack"/>
+      <w:bookmarkEnd w:id="0"/>
+    </w:p>
+    <w:p>
+      <w:pPr>
+        <w:pStyle w:val="PargrafodaLista"/>
         <w:numPr>
           <w:ilvl w:val="0"/>
           <w:numId w:val="13"/>
@@ -7133,26 +6458,12 @@
           <w:rFonts w:ascii="Times New Roman" w:hAnsi="Times New Roman" w:cs="Times New Roman"/>
           <w:color w:val="auto"/>
         </w:rPr>
-        <w:t xml:space="preserve">How would you answer the </w:t>
-      </w:r>
-      <w:r>
-        <w:rPr>
-          <w:rFonts w:ascii="Times New Roman" w:hAnsi="Times New Roman" w:cs="Times New Roman"/>
-          <w:color w:val="auto"/>
-        </w:rPr>
-        <w:t>following questions</w:t>
-      </w:r>
-      <w:r>
-        <w:rPr>
-          <w:rFonts w:ascii="Times New Roman" w:hAnsi="Times New Roman" w:cs="Times New Roman"/>
-          <w:color w:val="auto"/>
-        </w:rPr>
-        <w:t>?</w:t>
+        <w:t>How would you answer the following questions?</w:t>
       </w:r>
     </w:p>
     <w:tbl>
       <w:tblPr>
-        <w:tblStyle w:val="TableGrid"/>
+        <w:tblStyle w:val="Tabelacomgrade"/>
         <w:tblW w:w="0" w:type="auto"/>
         <w:tblLook w:val="04A0" w:firstRow="1" w:lastRow="0" w:firstColumn="1" w:lastColumn="0" w:noHBand="0" w:noVBand="1"/>
       </w:tblPr>
@@ -7379,17 +6690,7 @@
     </w:tbl>
     <w:p>
       <w:pPr>
-        <w:spacing w:line="240" w:lineRule="auto"/>
-        <w:rPr>
-          <w:rFonts w:ascii="Times New Roman" w:hAnsi="Times New Roman" w:cs="Times New Roman"/>
-          <w:color w:val="auto"/>
-        </w:rPr>
-      </w:pPr>
-    </w:p>
-    <w:p>
-      <w:pPr>
         <w:spacing w:after="120" w:line="240" w:lineRule="auto"/>
-        <w:jc w:val="center"/>
         <w:rPr>
           <w:rFonts w:ascii="Times New Roman" w:hAnsi="Times New Roman" w:cs="Times New Roman"/>
           <w:b/>
@@ -7401,59 +6702,7 @@
     </w:p>
     <w:p>
       <w:pPr>
-        <w:spacing w:after="120" w:line="240" w:lineRule="auto"/>
-        <w:jc w:val="center"/>
-        <w:rPr>
-          <w:rFonts w:ascii="Times New Roman" w:hAnsi="Times New Roman" w:cs="Times New Roman"/>
-          <w:b/>
-          <w:color w:val="auto"/>
-          <w:sz w:val="24"/>
-          <w:szCs w:val="24"/>
-        </w:rPr>
-      </w:pPr>
-    </w:p>
-    <w:p>
-      <w:pPr>
-        <w:spacing w:after="120" w:line="240" w:lineRule="auto"/>
-        <w:jc w:val="center"/>
-        <w:rPr>
-          <w:rFonts w:ascii="Times New Roman" w:hAnsi="Times New Roman" w:cs="Times New Roman"/>
-          <w:b/>
-          <w:color w:val="auto"/>
-          <w:sz w:val="24"/>
-          <w:szCs w:val="24"/>
-        </w:rPr>
-      </w:pPr>
-    </w:p>
-    <w:p>
-      <w:pPr>
-        <w:spacing w:after="120" w:line="240" w:lineRule="auto"/>
-        <w:jc w:val="center"/>
-        <w:rPr>
-          <w:rFonts w:ascii="Times New Roman" w:hAnsi="Times New Roman" w:cs="Times New Roman"/>
-          <w:b/>
-          <w:color w:val="auto"/>
-          <w:sz w:val="24"/>
-          <w:szCs w:val="24"/>
-        </w:rPr>
-      </w:pPr>
-    </w:p>
-    <w:p>
-      <w:pPr>
-        <w:spacing w:after="120" w:line="240" w:lineRule="auto"/>
-        <w:jc w:val="center"/>
-        <w:rPr>
-          <w:rFonts w:ascii="Times New Roman" w:hAnsi="Times New Roman" w:cs="Times New Roman"/>
-          <w:b/>
-          <w:color w:val="auto"/>
-          <w:sz w:val="24"/>
-          <w:szCs w:val="24"/>
-        </w:rPr>
-      </w:pPr>
-    </w:p>
-    <w:p>
-      <w:pPr>
-        <w:pStyle w:val="ListParagraph"/>
+        <w:pStyle w:val="PargrafodaLista"/>
         <w:numPr>
           <w:ilvl w:val="0"/>
           <w:numId w:val="14"/>
@@ -7469,7 +6718,6 @@
           <w:rFonts w:ascii="Times New Roman" w:hAnsi="Times New Roman" w:cs="Times New Roman"/>
           <w:color w:val="auto"/>
         </w:rPr>
-        <w:lastRenderedPageBreak/>
         <w:t xml:space="preserve">What </w:t>
       </w:r>
       <w:r>
@@ -7546,7 +6794,7 @@
     </w:p>
     <w:tbl>
       <w:tblPr>
-        <w:tblStyle w:val="TableGrid"/>
+        <w:tblStyle w:val="Tabelacomgrade"/>
         <w:tblW w:w="0" w:type="auto"/>
         <w:tblInd w:w="360" w:type="dxa"/>
         <w:tblLook w:val="04A0" w:firstRow="1" w:lastRow="0" w:firstColumn="1" w:lastColumn="0" w:noHBand="0" w:noVBand="1"/>
@@ -8143,7 +7391,7 @@
     </w:p>
     <w:tbl>
       <w:tblPr>
-        <w:tblStyle w:val="TableGrid"/>
+        <w:tblStyle w:val="Tabelacomgrade"/>
         <w:tblW w:w="8995" w:type="dxa"/>
         <w:tblInd w:w="360" w:type="dxa"/>
         <w:tblLook w:val="04A0" w:firstRow="1" w:lastRow="0" w:firstColumn="1" w:lastColumn="0" w:noHBand="0" w:noVBand="1"/>
@@ -8614,7 +7862,6 @@
     <w:p>
       <w:pPr>
         <w:spacing w:line="240" w:lineRule="auto"/>
-        <w:ind w:left="2160"/>
         <w:rPr>
           <w:rFonts w:ascii="Times New Roman" w:hAnsi="Times New Roman" w:cs="Times New Roman"/>
           <w:color w:val="auto"/>
@@ -8737,7 +7984,7 @@
     </w:p>
     <w:p>
       <w:pPr>
-        <w:pStyle w:val="ListParagraph"/>
+        <w:pStyle w:val="PargrafodaLista"/>
         <w:numPr>
           <w:ilvl w:val="0"/>
           <w:numId w:val="14"/>
@@ -8759,7 +8006,7 @@
     </w:p>
     <w:p>
       <w:pPr>
-        <w:pStyle w:val="ListParagraph"/>
+        <w:pStyle w:val="PargrafodaLista"/>
         <w:spacing w:line="240" w:lineRule="auto"/>
         <w:ind w:left="360"/>
         <w:jc w:val="both"/>
@@ -8778,7 +8025,7 @@
     </w:p>
     <w:p>
       <w:pPr>
-        <w:pStyle w:val="ListParagraph"/>
+        <w:pStyle w:val="PargrafodaLista"/>
         <w:spacing w:line="240" w:lineRule="auto"/>
         <w:ind w:left="360"/>
         <w:jc w:val="both"/>
@@ -8797,7 +8044,7 @@
     </w:p>
     <w:p>
       <w:pPr>
-        <w:pStyle w:val="ListParagraph"/>
+        <w:pStyle w:val="PargrafodaLista"/>
         <w:spacing w:line="240" w:lineRule="auto"/>
         <w:ind w:left="360"/>
         <w:jc w:val="both"/>
@@ -8816,7 +8063,7 @@
     </w:p>
     <w:p>
       <w:pPr>
-        <w:pStyle w:val="ListParagraph"/>
+        <w:pStyle w:val="PargrafodaLista"/>
         <w:spacing w:line="240" w:lineRule="auto"/>
         <w:ind w:left="360"/>
         <w:jc w:val="both"/>
@@ -8828,7 +8075,7 @@
     </w:p>
     <w:p>
       <w:pPr>
-        <w:pStyle w:val="ListParagraph"/>
+        <w:pStyle w:val="PargrafodaLista"/>
         <w:numPr>
           <w:ilvl w:val="0"/>
           <w:numId w:val="14"/>
@@ -8850,7 +8097,7 @@
     </w:p>
     <w:p>
       <w:pPr>
-        <w:pStyle w:val="ListParagraph"/>
+        <w:pStyle w:val="PargrafodaLista"/>
         <w:spacing w:line="240" w:lineRule="auto"/>
         <w:ind w:left="360"/>
         <w:jc w:val="both"/>
@@ -8876,7 +8123,7 @@
     </w:p>
     <w:p>
       <w:pPr>
-        <w:pStyle w:val="ListParagraph"/>
+        <w:pStyle w:val="PargrafodaLista"/>
         <w:spacing w:line="240" w:lineRule="auto"/>
         <w:ind w:left="360"/>
         <w:jc w:val="both"/>
@@ -8902,7 +8149,7 @@
     </w:p>
     <w:p>
       <w:pPr>
-        <w:pStyle w:val="ListParagraph"/>
+        <w:pStyle w:val="PargrafodaLista"/>
         <w:spacing w:line="240" w:lineRule="auto"/>
         <w:ind w:left="360"/>
         <w:jc w:val="both"/>
@@ -8916,12 +8163,28 @@
           <w:rFonts w:ascii="Times New Roman" w:hAnsi="Times New Roman" w:cs="Times New Roman"/>
           <w:color w:val="auto"/>
         </w:rPr>
-        <w:t>__ I don’t know</w:t>
-      </w:r>
-    </w:p>
-    <w:p>
-      <w:pPr>
-        <w:pStyle w:val="ListParagraph"/>
+        <w:t xml:space="preserve">__ I </w:t>
+      </w:r>
+      <w:proofErr w:type="gramStart"/>
+      <w:r>
+        <w:rPr>
+          <w:rFonts w:ascii="Times New Roman" w:hAnsi="Times New Roman" w:cs="Times New Roman"/>
+          <w:color w:val="auto"/>
+        </w:rPr>
+        <w:t>don’t</w:t>
+      </w:r>
+      <w:proofErr w:type="gramEnd"/>
+      <w:r>
+        <w:rPr>
+          <w:rFonts w:ascii="Times New Roman" w:hAnsi="Times New Roman" w:cs="Times New Roman"/>
+          <w:color w:val="auto"/>
+        </w:rPr>
+        <w:t xml:space="preserve"> know</w:t>
+      </w:r>
+    </w:p>
+    <w:p>
+      <w:pPr>
+        <w:pStyle w:val="PargrafodaLista"/>
         <w:spacing w:line="240" w:lineRule="auto"/>
         <w:ind w:left="360"/>
         <w:jc w:val="both"/>
@@ -8933,31 +8196,7 @@
     </w:p>
     <w:p>
       <w:pPr>
-        <w:pStyle w:val="ListParagraph"/>
-        <w:spacing w:line="240" w:lineRule="auto"/>
-        <w:ind w:left="360"/>
-        <w:jc w:val="both"/>
-        <w:rPr>
-          <w:rFonts w:ascii="Times New Roman" w:hAnsi="Times New Roman" w:cs="Times New Roman"/>
-          <w:color w:val="auto"/>
-        </w:rPr>
-      </w:pPr>
-    </w:p>
-    <w:p>
-      <w:pPr>
-        <w:pStyle w:val="ListParagraph"/>
-        <w:spacing w:line="240" w:lineRule="auto"/>
-        <w:ind w:left="360"/>
-        <w:jc w:val="both"/>
-        <w:rPr>
-          <w:rFonts w:ascii="Times New Roman" w:hAnsi="Times New Roman" w:cs="Times New Roman"/>
-          <w:color w:val="auto"/>
-        </w:rPr>
-      </w:pPr>
-    </w:p>
-    <w:p>
-      <w:pPr>
-        <w:pStyle w:val="ListParagraph"/>
+        <w:pStyle w:val="PargrafodaLista"/>
         <w:numPr>
           <w:ilvl w:val="0"/>
           <w:numId w:val="14"/>
@@ -8973,7 +8212,6 @@
           <w:rFonts w:ascii="Times New Roman" w:hAnsi="Times New Roman" w:cs="Times New Roman"/>
           <w:color w:val="auto"/>
         </w:rPr>
-        <w:lastRenderedPageBreak/>
         <w:t>D</w:t>
       </w:r>
       <w:r>
@@ -8988,19 +8226,35 @@
           <w:rFonts w:ascii="Times New Roman" w:hAnsi="Times New Roman" w:cs="Times New Roman"/>
           <w:color w:val="auto"/>
         </w:rPr>
-        <w:t>reserves should</w:t>
-      </w:r>
-      <w:r>
-        <w:rPr>
-          <w:rFonts w:ascii="Times New Roman" w:hAnsi="Times New Roman" w:cs="Times New Roman"/>
-          <w:color w:val="auto"/>
-        </w:rPr>
-        <w:t xml:space="preserve"> be eliminated, modified or stay the same?</w:t>
-      </w:r>
-    </w:p>
-    <w:p>
-      <w:pPr>
-        <w:pStyle w:val="ListParagraph"/>
+        <w:t xml:space="preserve">reserves </w:t>
+      </w:r>
+      <w:proofErr w:type="gramStart"/>
+      <w:r>
+        <w:rPr>
+          <w:rFonts w:ascii="Times New Roman" w:hAnsi="Times New Roman" w:cs="Times New Roman"/>
+          <w:color w:val="auto"/>
+        </w:rPr>
+        <w:t>should</w:t>
+      </w:r>
+      <w:r>
+        <w:rPr>
+          <w:rFonts w:ascii="Times New Roman" w:hAnsi="Times New Roman" w:cs="Times New Roman"/>
+          <w:color w:val="auto"/>
+        </w:rPr>
+        <w:t xml:space="preserve"> be eliminated</w:t>
+      </w:r>
+      <w:proofErr w:type="gramEnd"/>
+      <w:r>
+        <w:rPr>
+          <w:rFonts w:ascii="Times New Roman" w:hAnsi="Times New Roman" w:cs="Times New Roman"/>
+          <w:color w:val="auto"/>
+        </w:rPr>
+        <w:t>, modified or stay the same?</w:t>
+      </w:r>
+    </w:p>
+    <w:p>
+      <w:pPr>
+        <w:pStyle w:val="PargrafodaLista"/>
         <w:rPr>
           <w:rFonts w:ascii="Times New Roman" w:hAnsi="Times New Roman" w:cs="Times New Roman"/>
           <w:color w:val="auto"/>
@@ -9009,7 +8263,7 @@
     </w:p>
     <w:tbl>
       <w:tblPr>
-        <w:tblStyle w:val="TableGrid"/>
+        <w:tblStyle w:val="Tabelacomgrade"/>
         <w:tblW w:w="0" w:type="auto"/>
         <w:tblInd w:w="720" w:type="dxa"/>
         <w:tblLook w:val="04A0" w:firstRow="1" w:lastRow="0" w:firstColumn="1" w:lastColumn="0" w:noHBand="0" w:noVBand="1"/>
@@ -9031,7 +8285,7 @@
           </w:tcPr>
           <w:p>
             <w:pPr>
-              <w:pStyle w:val="ListParagraph"/>
+              <w:pStyle w:val="PargrafodaLista"/>
               <w:ind w:left="0"/>
               <w:rPr>
                 <w:rFonts w:ascii="Times New Roman" w:hAnsi="Times New Roman" w:cs="Times New Roman"/>
@@ -9056,7 +8310,7 @@
           </w:tcPr>
           <w:p>
             <w:pPr>
-              <w:pStyle w:val="ListParagraph"/>
+              <w:pStyle w:val="PargrafodaLista"/>
               <w:ind w:left="0"/>
               <w:rPr>
                 <w:rFonts w:ascii="Times New Roman" w:hAnsi="Times New Roman" w:cs="Times New Roman"/>
@@ -9081,7 +8335,7 @@
           </w:tcPr>
           <w:p>
             <w:pPr>
-              <w:pStyle w:val="ListParagraph"/>
+              <w:pStyle w:val="PargrafodaLista"/>
               <w:ind w:left="0"/>
               <w:rPr>
                 <w:rFonts w:ascii="Times New Roman" w:hAnsi="Times New Roman" w:cs="Times New Roman"/>
@@ -9106,7 +8360,7 @@
           </w:tcPr>
           <w:p>
             <w:pPr>
-              <w:pStyle w:val="ListParagraph"/>
+              <w:pStyle w:val="PargrafodaLista"/>
               <w:ind w:left="0"/>
               <w:rPr>
                 <w:rFonts w:ascii="Times New Roman" w:hAnsi="Times New Roman" w:cs="Times New Roman"/>
@@ -9132,7 +8386,7 @@
           </w:tcPr>
           <w:p>
             <w:pPr>
-              <w:pStyle w:val="ListParagraph"/>
+              <w:pStyle w:val="PargrafodaLista"/>
               <w:ind w:left="0"/>
               <w:rPr>
                 <w:rFonts w:ascii="Times New Roman" w:hAnsi="Times New Roman" w:cs="Times New Roman"/>
@@ -9148,7 +8402,7 @@
           </w:tcPr>
           <w:p>
             <w:pPr>
-              <w:pStyle w:val="ListParagraph"/>
+              <w:pStyle w:val="PargrafodaLista"/>
               <w:ind w:left="0"/>
               <w:rPr>
                 <w:rFonts w:ascii="Times New Roman" w:hAnsi="Times New Roman" w:cs="Times New Roman"/>
@@ -9165,7 +8419,7 @@
           </w:p>
           <w:p>
             <w:pPr>
-              <w:pStyle w:val="ListParagraph"/>
+              <w:pStyle w:val="PargrafodaLista"/>
               <w:ind w:left="0"/>
               <w:rPr>
                 <w:rFonts w:ascii="Times New Roman" w:hAnsi="Times New Roman" w:cs="Times New Roman"/>
@@ -9182,7 +8436,7 @@
           </w:p>
           <w:p>
             <w:pPr>
-              <w:pStyle w:val="ListParagraph"/>
+              <w:pStyle w:val="PargrafodaLista"/>
               <w:ind w:left="0"/>
               <w:rPr>
                 <w:rFonts w:ascii="Times New Roman" w:hAnsi="Times New Roman" w:cs="Times New Roman"/>
@@ -9204,7 +8458,7 @@
           </w:tcPr>
           <w:p>
             <w:pPr>
-              <w:pStyle w:val="ListParagraph"/>
+              <w:pStyle w:val="PargrafodaLista"/>
               <w:ind w:left="0"/>
               <w:rPr>
                 <w:rFonts w:ascii="Times New Roman" w:hAnsi="Times New Roman" w:cs="Times New Roman"/>
@@ -9219,7 +8473,7 @@
           </w:tcPr>
           <w:p>
             <w:pPr>
-              <w:pStyle w:val="ListParagraph"/>
+              <w:pStyle w:val="PargrafodaLista"/>
               <w:ind w:left="0"/>
               <w:rPr>
                 <w:rFonts w:ascii="Times New Roman" w:hAnsi="Times New Roman" w:cs="Times New Roman"/>
@@ -9236,7 +8490,7 @@
           </w:tcPr>
           <w:p>
             <w:pPr>
-              <w:pStyle w:val="ListParagraph"/>
+              <w:pStyle w:val="PargrafodaLista"/>
               <w:ind w:left="0"/>
               <w:rPr>
                 <w:rFonts w:ascii="Times New Roman" w:hAnsi="Times New Roman" w:cs="Times New Roman"/>
@@ -9251,7 +8505,7 @@
           </w:tcPr>
           <w:p>
             <w:pPr>
-              <w:pStyle w:val="ListParagraph"/>
+              <w:pStyle w:val="PargrafodaLista"/>
               <w:ind w:left="0"/>
               <w:rPr>
                 <w:rFonts w:ascii="Times New Roman" w:hAnsi="Times New Roman" w:cs="Times New Roman"/>
@@ -9268,7 +8522,7 @@
           </w:p>
           <w:p>
             <w:pPr>
-              <w:pStyle w:val="ListParagraph"/>
+              <w:pStyle w:val="PargrafodaLista"/>
               <w:ind w:left="0"/>
               <w:rPr>
                 <w:rFonts w:ascii="Times New Roman" w:hAnsi="Times New Roman" w:cs="Times New Roman"/>
@@ -9285,7 +8539,7 @@
           </w:p>
           <w:p>
             <w:pPr>
-              <w:pStyle w:val="ListParagraph"/>
+              <w:pStyle w:val="PargrafodaLista"/>
               <w:ind w:left="0"/>
               <w:rPr>
                 <w:rFonts w:ascii="Times New Roman" w:hAnsi="Times New Roman" w:cs="Times New Roman"/>
@@ -9307,7 +8561,7 @@
           </w:tcPr>
           <w:p>
             <w:pPr>
-              <w:pStyle w:val="ListParagraph"/>
+              <w:pStyle w:val="PargrafodaLista"/>
               <w:ind w:left="0"/>
               <w:rPr>
                 <w:rFonts w:ascii="Times New Roman" w:hAnsi="Times New Roman" w:cs="Times New Roman"/>
@@ -9322,7 +8576,7 @@
           </w:tcPr>
           <w:p>
             <w:pPr>
-              <w:pStyle w:val="ListParagraph"/>
+              <w:pStyle w:val="PargrafodaLista"/>
               <w:ind w:left="0"/>
               <w:rPr>
                 <w:rFonts w:ascii="Times New Roman" w:hAnsi="Times New Roman" w:cs="Times New Roman"/>
@@ -9339,7 +8593,7 @@
           </w:tcPr>
           <w:p>
             <w:pPr>
-              <w:pStyle w:val="ListParagraph"/>
+              <w:pStyle w:val="PargrafodaLista"/>
               <w:ind w:left="0"/>
               <w:rPr>
                 <w:rFonts w:ascii="Times New Roman" w:hAnsi="Times New Roman" w:cs="Times New Roman"/>
@@ -9354,7 +8608,7 @@
           </w:tcPr>
           <w:p>
             <w:pPr>
-              <w:pStyle w:val="ListParagraph"/>
+              <w:pStyle w:val="PargrafodaLista"/>
               <w:ind w:left="0"/>
               <w:rPr>
                 <w:rFonts w:ascii="Times New Roman" w:hAnsi="Times New Roman" w:cs="Times New Roman"/>
@@ -9371,7 +8625,7 @@
           </w:p>
           <w:p>
             <w:pPr>
-              <w:pStyle w:val="ListParagraph"/>
+              <w:pStyle w:val="PargrafodaLista"/>
               <w:ind w:left="0"/>
               <w:rPr>
                 <w:rFonts w:ascii="Times New Roman" w:hAnsi="Times New Roman" w:cs="Times New Roman"/>
@@ -9388,7 +8642,7 @@
           </w:p>
           <w:p>
             <w:pPr>
-              <w:pStyle w:val="ListParagraph"/>
+              <w:pStyle w:val="PargrafodaLista"/>
               <w:ind w:left="0"/>
               <w:rPr>
                 <w:rFonts w:ascii="Times New Roman" w:hAnsi="Times New Roman" w:cs="Times New Roman"/>
@@ -9410,7 +8664,7 @@
           </w:tcPr>
           <w:p>
             <w:pPr>
-              <w:pStyle w:val="ListParagraph"/>
+              <w:pStyle w:val="PargrafodaLista"/>
               <w:ind w:left="0"/>
               <w:rPr>
                 <w:rFonts w:ascii="Times New Roman" w:hAnsi="Times New Roman" w:cs="Times New Roman"/>
@@ -9425,7 +8679,7 @@
           </w:tcPr>
           <w:p>
             <w:pPr>
-              <w:pStyle w:val="ListParagraph"/>
+              <w:pStyle w:val="PargrafodaLista"/>
               <w:ind w:left="0"/>
               <w:rPr>
                 <w:rFonts w:ascii="Times New Roman" w:hAnsi="Times New Roman" w:cs="Times New Roman"/>
@@ -9442,7 +8696,7 @@
           </w:tcPr>
           <w:p>
             <w:pPr>
-              <w:pStyle w:val="ListParagraph"/>
+              <w:pStyle w:val="PargrafodaLista"/>
               <w:ind w:left="0"/>
               <w:rPr>
                 <w:rFonts w:ascii="Times New Roman" w:hAnsi="Times New Roman" w:cs="Times New Roman"/>
@@ -9457,7 +8711,7 @@
           </w:tcPr>
           <w:p>
             <w:pPr>
-              <w:pStyle w:val="ListParagraph"/>
+              <w:pStyle w:val="PargrafodaLista"/>
               <w:ind w:left="0"/>
               <w:rPr>
                 <w:rFonts w:ascii="Times New Roman" w:hAnsi="Times New Roman" w:cs="Times New Roman"/>
@@ -9474,7 +8728,7 @@
           </w:p>
           <w:p>
             <w:pPr>
-              <w:pStyle w:val="ListParagraph"/>
+              <w:pStyle w:val="PargrafodaLista"/>
               <w:ind w:left="0"/>
               <w:rPr>
                 <w:rFonts w:ascii="Times New Roman" w:hAnsi="Times New Roman" w:cs="Times New Roman"/>
@@ -9491,7 +8745,7 @@
           </w:p>
           <w:p>
             <w:pPr>
-              <w:pStyle w:val="ListParagraph"/>
+              <w:pStyle w:val="PargrafodaLista"/>
               <w:ind w:left="0"/>
               <w:rPr>
                 <w:rFonts w:ascii="Times New Roman" w:hAnsi="Times New Roman" w:cs="Times New Roman"/>
@@ -9513,7 +8767,7 @@
           </w:tcPr>
           <w:p>
             <w:pPr>
-              <w:pStyle w:val="ListParagraph"/>
+              <w:pStyle w:val="PargrafodaLista"/>
               <w:ind w:left="0"/>
               <w:rPr>
                 <w:rFonts w:ascii="Times New Roman" w:hAnsi="Times New Roman" w:cs="Times New Roman"/>
@@ -9528,7 +8782,7 @@
           </w:tcPr>
           <w:p>
             <w:pPr>
-              <w:pStyle w:val="ListParagraph"/>
+              <w:pStyle w:val="PargrafodaLista"/>
               <w:ind w:left="0"/>
               <w:rPr>
                 <w:rFonts w:ascii="Times New Roman" w:hAnsi="Times New Roman" w:cs="Times New Roman"/>
@@ -9545,7 +8799,7 @@
           </w:tcPr>
           <w:p>
             <w:pPr>
-              <w:pStyle w:val="ListParagraph"/>
+              <w:pStyle w:val="PargrafodaLista"/>
               <w:ind w:left="0"/>
               <w:rPr>
                 <w:rFonts w:ascii="Times New Roman" w:hAnsi="Times New Roman" w:cs="Times New Roman"/>
@@ -9560,7 +8814,7 @@
           </w:tcPr>
           <w:p>
             <w:pPr>
-              <w:pStyle w:val="ListParagraph"/>
+              <w:pStyle w:val="PargrafodaLista"/>
               <w:ind w:left="0"/>
               <w:rPr>
                 <w:rFonts w:ascii="Times New Roman" w:hAnsi="Times New Roman" w:cs="Times New Roman"/>
@@ -9577,7 +8831,7 @@
           </w:p>
           <w:p>
             <w:pPr>
-              <w:pStyle w:val="ListParagraph"/>
+              <w:pStyle w:val="PargrafodaLista"/>
               <w:ind w:left="0"/>
               <w:rPr>
                 <w:rFonts w:ascii="Times New Roman" w:hAnsi="Times New Roman" w:cs="Times New Roman"/>
@@ -9594,7 +8848,7 @@
           </w:p>
           <w:p>
             <w:pPr>
-              <w:pStyle w:val="ListParagraph"/>
+              <w:pStyle w:val="PargrafodaLista"/>
               <w:ind w:left="0"/>
               <w:rPr>
                 <w:rFonts w:ascii="Times New Roman" w:hAnsi="Times New Roman" w:cs="Times New Roman"/>
@@ -9616,7 +8870,7 @@
           </w:tcPr>
           <w:p>
             <w:pPr>
-              <w:pStyle w:val="ListParagraph"/>
+              <w:pStyle w:val="PargrafodaLista"/>
               <w:ind w:left="0"/>
               <w:rPr>
                 <w:rFonts w:ascii="Times New Roman" w:hAnsi="Times New Roman" w:cs="Times New Roman"/>
@@ -9631,7 +8885,7 @@
           </w:tcPr>
           <w:p>
             <w:pPr>
-              <w:pStyle w:val="ListParagraph"/>
+              <w:pStyle w:val="PargrafodaLista"/>
               <w:ind w:left="0"/>
               <w:rPr>
                 <w:rFonts w:ascii="Times New Roman" w:hAnsi="Times New Roman" w:cs="Times New Roman"/>
@@ -9644,15 +8898,6 @@
     </w:tbl>
     <w:p>
       <w:pPr>
-        <w:pStyle w:val="ListParagraph"/>
-        <w:rPr>
-          <w:rFonts w:ascii="Times New Roman" w:hAnsi="Times New Roman" w:cs="Times New Roman"/>
-          <w:color w:val="auto"/>
-        </w:rPr>
-      </w:pPr>
-    </w:p>
-    <w:p>
-      <w:pPr>
         <w:spacing w:line="240" w:lineRule="auto"/>
         <w:rPr>
           <w:rFonts w:ascii="Times New Roman" w:hAnsi="Times New Roman" w:cs="Times New Roman"/>
@@ -9662,7 +8907,7 @@
     </w:p>
     <w:p>
       <w:pPr>
-        <w:pStyle w:val="ListParagraph"/>
+        <w:pStyle w:val="PargrafodaLista"/>
         <w:numPr>
           <w:ilvl w:val="0"/>
           <w:numId w:val="14"/>
@@ -9673,7 +8918,6 @@
           <w:color w:val="auto"/>
         </w:rPr>
       </w:pPr>
-      <w:bookmarkStart w:id="0" w:name="_GoBack"/>
       <w:r>
         <w:rPr>
           <w:noProof/>
@@ -9744,14 +8988,13 @@
               </wp:anchor>
             </w:drawing>
           </mc:Choice>
-          <mc:Fallback>
+          <mc:Fallback xmlns:w16se="http://schemas.microsoft.com/office/word/2015/wordml/symex" xmlns:cx5="http://schemas.microsoft.com/office/drawing/2016/5/11/chartex" xmlns:cx4="http://schemas.microsoft.com/office/drawing/2016/5/10/chartex" xmlns:cx3="http://schemas.microsoft.com/office/drawing/2016/5/9/chartex" xmlns:cx2="http://schemas.microsoft.com/office/drawing/2015/10/21/chartex" xmlns:cx1="http://schemas.microsoft.com/office/drawing/2015/9/8/chartex" xmlns:cx="http://schemas.microsoft.com/office/drawing/2014/chartex">
             <w:pict>
               <v:rect w14:anchorId="0D264F3B" id="Retângulo 2" o:spid="_x0000_s1026" style="position:absolute;margin-left:6pt;margin-top:15.05pt;width:479.25pt;height:260.25pt;z-index:251659264;visibility:visible;mso-wrap-style:square;mso-height-percent:0;mso-wrap-distance-left:9pt;mso-wrap-distance-top:0;mso-wrap-distance-right:9pt;mso-wrap-distance-bottom:0;mso-position-horizontal:absolute;mso-position-horizontal-relative:text;mso-position-vertical:absolute;mso-position-vertical-relative:text;mso-height-percent:0;mso-height-relative:margin;v-text-anchor:middle" o:gfxdata="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" filled="f" strokecolor="black [3213]" strokeweight="1pt"/>
             </w:pict>
           </mc:Fallback>
         </mc:AlternateContent>
       </w:r>
-      <w:bookmarkEnd w:id="0"/>
       <w:r>
         <w:rPr>
           <w:rFonts w:ascii="Times New Roman" w:hAnsi="Times New Roman" w:cs="Times New Roman"/>
@@ -9846,7 +9089,7 @@
 </file>
 
 <file path=word/endnotes.xml><?xml version="1.0" encoding="utf-8"?>
-<w:endnotes xmlns:wpc="http://schemas.microsoft.com/office/word/2010/wordprocessingCanvas" xmlns:cx="http://schemas.microsoft.com/office/drawing/2014/chartex" xmlns:cx1="http://schemas.microsoft.com/office/drawing/2015/9/8/chartex" xmlns:cx2="http://schemas.microsoft.com/office/drawing/2015/10/21/chartex" xmlns:cx3="http://schemas.microsoft.com/office/drawing/2016/5/9/chartex" xmlns:cx4="http://schemas.microsoft.com/office/drawing/2016/5/10/chartex" xmlns:cx5="http://schemas.microsoft.com/office/drawing/2016/5/11/chartex" xmlns:mc="http://schemas.openxmlformats.org/markup-compatibility/2006" xmlns:o="urn:schemas-microsoft-com:office:office" xmlns:r="http://schemas.openxmlformats.org/officeDocument/2006/relationships" xmlns:m="http://schemas.openxmlformats.org/officeDocument/2006/math" xmlns:v="urn:schemas-microsoft-com:vml" xmlns:wp14="http://schemas.microsoft.com/office/word/2010/wordprocessingDrawing" xmlns:wp="http://schemas.openxmlformats.org/drawingml/2006/wordprocessingDrawing" xmlns:w10="urn:schemas-microsoft-com:office:word" xmlns:w="http://schemas.openxmlformats.org/wordprocessingml/2006/main" xmlns:w14="http://schemas.microsoft.com/office/word/2010/wordml" xmlns:w15="http://schemas.microsoft.com/office/word/2012/wordml" xmlns:w16se="http://schemas.microsoft.com/office/word/2015/wordml/symex" xmlns:wpg="http://schemas.microsoft.com/office/word/2010/wordprocessingGroup" xmlns:wpi="http://schemas.microsoft.com/office/word/2010/wordprocessingInk" xmlns:wne="http://schemas.microsoft.com/office/word/2006/wordml" xmlns:wps="http://schemas.microsoft.com/office/word/2010/wordprocessingShape" mc:Ignorable="w14 w15 w16se wp14">
+<w:endnotes xmlns:wpc="http://schemas.microsoft.com/office/word/2010/wordprocessingCanvas" xmlns:mc="http://schemas.openxmlformats.org/markup-compatibility/2006" xmlns:o="urn:schemas-microsoft-com:office:office" xmlns:r="http://schemas.openxmlformats.org/officeDocument/2006/relationships" xmlns:m="http://schemas.openxmlformats.org/officeDocument/2006/math" xmlns:v="urn:schemas-microsoft-com:vml" xmlns:wp14="http://schemas.microsoft.com/office/word/2010/wordprocessingDrawing" xmlns:wp="http://schemas.openxmlformats.org/drawingml/2006/wordprocessingDrawing" xmlns:w10="urn:schemas-microsoft-com:office:word" xmlns:w="http://schemas.openxmlformats.org/wordprocessingml/2006/main" xmlns:w14="http://schemas.microsoft.com/office/word/2010/wordml" xmlns:w15="http://schemas.microsoft.com/office/word/2012/wordml" xmlns:wpg="http://schemas.microsoft.com/office/word/2010/wordprocessingGroup" xmlns:wpi="http://schemas.microsoft.com/office/word/2010/wordprocessingInk" xmlns:wne="http://schemas.microsoft.com/office/word/2006/wordml" xmlns:wps="http://schemas.microsoft.com/office/word/2010/wordprocessingShape" mc:Ignorable="w14 w15 wp14">
   <w:endnote w:type="separator" w:id="-1">
     <w:p>
       <w:pPr>
@@ -9871,7 +9114,7 @@
 </file>
 
 <file path=word/footnotes.xml><?xml version="1.0" encoding="utf-8"?>
-<w:footnotes xmlns:wpc="http://schemas.microsoft.com/office/word/2010/wordprocessingCanvas" xmlns:cx="http://schemas.microsoft.com/office/drawing/2014/chartex" xmlns:cx1="http://schemas.microsoft.com/office/drawing/2015/9/8/chartex" xmlns:cx2="http://schemas.microsoft.com/office/drawing/2015/10/21/chartex" xmlns:cx3="http://schemas.microsoft.com/office/drawing/2016/5/9/chartex" xmlns:cx4="http://schemas.microsoft.com/office/drawing/2016/5/10/chartex" xmlns:cx5="http://schemas.microsoft.com/office/drawing/2016/5/11/chartex" xmlns:mc="http://schemas.openxmlformats.org/markup-compatibility/2006" xmlns:o="urn:schemas-microsoft-com:office:office" xmlns:r="http://schemas.openxmlformats.org/officeDocument/2006/relationships" xmlns:m="http://schemas.openxmlformats.org/officeDocument/2006/math" xmlns:v="urn:schemas-microsoft-com:vml" xmlns:wp14="http://schemas.microsoft.com/office/word/2010/wordprocessingDrawing" xmlns:wp="http://schemas.openxmlformats.org/drawingml/2006/wordprocessingDrawing" xmlns:w10="urn:schemas-microsoft-com:office:word" xmlns:w="http://schemas.openxmlformats.org/wordprocessingml/2006/main" xmlns:w14="http://schemas.microsoft.com/office/word/2010/wordml" xmlns:w15="http://schemas.microsoft.com/office/word/2012/wordml" xmlns:w16se="http://schemas.microsoft.com/office/word/2015/wordml/symex" xmlns:wpg="http://schemas.microsoft.com/office/word/2010/wordprocessingGroup" xmlns:wpi="http://schemas.microsoft.com/office/word/2010/wordprocessingInk" xmlns:wne="http://schemas.microsoft.com/office/word/2006/wordml" xmlns:wps="http://schemas.microsoft.com/office/word/2010/wordprocessingShape" mc:Ignorable="w14 w15 w16se wp14">
+<w:footnotes xmlns:wpc="http://schemas.microsoft.com/office/word/2010/wordprocessingCanvas" xmlns:mc="http://schemas.openxmlformats.org/markup-compatibility/2006" xmlns:o="urn:schemas-microsoft-com:office:office" xmlns:r="http://schemas.openxmlformats.org/officeDocument/2006/relationships" xmlns:m="http://schemas.openxmlformats.org/officeDocument/2006/math" xmlns:v="urn:schemas-microsoft-com:vml" xmlns:wp14="http://schemas.microsoft.com/office/word/2010/wordprocessingDrawing" xmlns:wp="http://schemas.openxmlformats.org/drawingml/2006/wordprocessingDrawing" xmlns:w10="urn:schemas-microsoft-com:office:word" xmlns:w="http://schemas.openxmlformats.org/wordprocessingml/2006/main" xmlns:w14="http://schemas.microsoft.com/office/word/2010/wordml" xmlns:w15="http://schemas.microsoft.com/office/word/2012/wordml" xmlns:wpg="http://schemas.microsoft.com/office/word/2010/wordprocessingGroup" xmlns:wpi="http://schemas.microsoft.com/office/word/2010/wordprocessingInk" xmlns:wne="http://schemas.microsoft.com/office/word/2006/wordml" xmlns:wps="http://schemas.microsoft.com/office/word/2010/wordprocessingShape" mc:Ignorable="w14 w15 wp14">
   <w:footnote w:type="separator" w:id="-1">
     <w:p>
       <w:pPr>
@@ -9896,7 +9139,7 @@
 </file>
 
 <file path=word/header1.xml><?xml version="1.0" encoding="utf-8"?>
-<w:hdr xmlns:wpc="http://schemas.microsoft.com/office/word/2010/wordprocessingCanvas" xmlns:cx="http://schemas.microsoft.com/office/drawing/2014/chartex" xmlns:cx1="http://schemas.microsoft.com/office/drawing/2015/9/8/chartex" xmlns:cx2="http://schemas.microsoft.com/office/drawing/2015/10/21/chartex" xmlns:cx3="http://schemas.microsoft.com/office/drawing/2016/5/9/chartex" xmlns:cx4="http://schemas.microsoft.com/office/drawing/2016/5/10/chartex" xmlns:cx5="http://schemas.microsoft.com/office/drawing/2016/5/11/chartex" xmlns:mc="http://schemas.openxmlformats.org/markup-compatibility/2006" xmlns:o="urn:schemas-microsoft-com:office:office" xmlns:r="http://schemas.openxmlformats.org/officeDocument/2006/relationships" xmlns:m="http://schemas.openxmlformats.org/officeDocument/2006/math" xmlns:v="urn:schemas-microsoft-com:vml" xmlns:wp14="http://schemas.microsoft.com/office/word/2010/wordprocessingDrawing" xmlns:wp="http://schemas.openxmlformats.org/drawingml/2006/wordprocessingDrawing" xmlns:w10="urn:schemas-microsoft-com:office:word" xmlns:w="http://schemas.openxmlformats.org/wordprocessingml/2006/main" xmlns:w14="http://schemas.microsoft.com/office/word/2010/wordml" xmlns:w15="http://schemas.microsoft.com/office/word/2012/wordml" xmlns:w16se="http://schemas.microsoft.com/office/word/2015/wordml/symex" xmlns:wpg="http://schemas.microsoft.com/office/word/2010/wordprocessingGroup" xmlns:wpi="http://schemas.microsoft.com/office/word/2010/wordprocessingInk" xmlns:wne="http://schemas.microsoft.com/office/word/2006/wordml" xmlns:wps="http://schemas.microsoft.com/office/word/2010/wordprocessingShape" mc:Ignorable="w14 w15 w16se wp14">
+<w:hdr xmlns:wpc="http://schemas.microsoft.com/office/word/2010/wordprocessingCanvas" xmlns:mc="http://schemas.openxmlformats.org/markup-compatibility/2006" xmlns:o="urn:schemas-microsoft-com:office:office" xmlns:r="http://schemas.openxmlformats.org/officeDocument/2006/relationships" xmlns:m="http://schemas.openxmlformats.org/officeDocument/2006/math" xmlns:v="urn:schemas-microsoft-com:vml" xmlns:wp14="http://schemas.microsoft.com/office/word/2010/wordprocessingDrawing" xmlns:wp="http://schemas.openxmlformats.org/drawingml/2006/wordprocessingDrawing" xmlns:w10="urn:schemas-microsoft-com:office:word" xmlns:w="http://schemas.openxmlformats.org/wordprocessingml/2006/main" xmlns:w14="http://schemas.microsoft.com/office/word/2010/wordml" xmlns:w15="http://schemas.microsoft.com/office/word/2012/wordml" xmlns:wpg="http://schemas.microsoft.com/office/word/2010/wordprocessingGroup" xmlns:wpi="http://schemas.microsoft.com/office/word/2010/wordprocessingInk" xmlns:wne="http://schemas.microsoft.com/office/word/2006/wordml" xmlns:wps="http://schemas.microsoft.com/office/word/2010/wordprocessingShape" mc:Ignorable="w14 w15 wp14">
   <w:p>
     <w:pPr>
       <w:tabs>
@@ -9954,7 +9197,7 @@
 </file>
 
 <file path=word/numbering.xml><?xml version="1.0" encoding="utf-8"?>
-<w:numbering xmlns:wpc="http://schemas.microsoft.com/office/word/2010/wordprocessingCanvas" xmlns:cx="http://schemas.microsoft.com/office/drawing/2014/chartex" xmlns:cx1="http://schemas.microsoft.com/office/drawing/2015/9/8/chartex" xmlns:cx2="http://schemas.microsoft.com/office/drawing/2015/10/21/chartex" xmlns:cx3="http://schemas.microsoft.com/office/drawing/2016/5/9/chartex" xmlns:cx4="http://schemas.microsoft.com/office/drawing/2016/5/10/chartex" xmlns:cx5="http://schemas.microsoft.com/office/drawing/2016/5/11/chartex" xmlns:mc="http://schemas.openxmlformats.org/markup-compatibility/2006" xmlns:o="urn:schemas-microsoft-com:office:office" xmlns:r="http://schemas.openxmlformats.org/officeDocument/2006/relationships" xmlns:m="http://schemas.openxmlformats.org/officeDocument/2006/math" xmlns:v="urn:schemas-microsoft-com:vml" xmlns:wp14="http://schemas.microsoft.com/office/word/2010/wordprocessingDrawing" xmlns:wp="http://schemas.openxmlformats.org/drawingml/2006/wordprocessingDrawing" xmlns:w10="urn:schemas-microsoft-com:office:word" xmlns:w="http://schemas.openxmlformats.org/wordprocessingml/2006/main" xmlns:w14="http://schemas.microsoft.com/office/word/2010/wordml" xmlns:w15="http://schemas.microsoft.com/office/word/2012/wordml" xmlns:w16se="http://schemas.microsoft.com/office/word/2015/wordml/symex" xmlns:wpg="http://schemas.microsoft.com/office/word/2010/wordprocessingGroup" xmlns:wpi="http://schemas.microsoft.com/office/word/2010/wordprocessingInk" xmlns:wne="http://schemas.microsoft.com/office/word/2006/wordml" xmlns:wps="http://schemas.microsoft.com/office/word/2010/wordprocessingShape" mc:Ignorable="w14 w15 w16se wp14">
+<w:numbering xmlns:wpc="http://schemas.microsoft.com/office/word/2010/wordprocessingCanvas" xmlns:mc="http://schemas.openxmlformats.org/markup-compatibility/2006" xmlns:o="urn:schemas-microsoft-com:office:office" xmlns:r="http://schemas.openxmlformats.org/officeDocument/2006/relationships" xmlns:m="http://schemas.openxmlformats.org/officeDocument/2006/math" xmlns:v="urn:schemas-microsoft-com:vml" xmlns:wp14="http://schemas.microsoft.com/office/word/2010/wordprocessingDrawing" xmlns:wp="http://schemas.openxmlformats.org/drawingml/2006/wordprocessingDrawing" xmlns:w10="urn:schemas-microsoft-com:office:word" xmlns:w="http://schemas.openxmlformats.org/wordprocessingml/2006/main" xmlns:w14="http://schemas.microsoft.com/office/word/2010/wordml" xmlns:w15="http://schemas.microsoft.com/office/word/2012/wordml" xmlns:wpg="http://schemas.microsoft.com/office/word/2010/wordprocessingGroup" xmlns:wpi="http://schemas.microsoft.com/office/word/2010/wordprocessingInk" xmlns:wne="http://schemas.microsoft.com/office/word/2006/wordml" xmlns:wps="http://schemas.microsoft.com/office/word/2010/wordprocessingShape" mc:Ignorable="w14 w15 wp14">
   <w:abstractNum w:abstractNumId="0" w15:restartNumberingAfterBreak="0">
     <w:nsid w:val="0D9F448E"/>
     <w:multiLevelType w:val="hybridMultilevel"/>
@@ -10248,6 +9491,120 @@
     </w:lvl>
   </w:abstractNum>
   <w:abstractNum w:abstractNumId="3" w15:restartNumberingAfterBreak="0">
+    <w:nsid w:val="1B8B5C26"/>
+    <w:multiLevelType w:val="multilevel"/>
+    <w:tmpl w:val="9E5E0278"/>
+    <w:lvl w:ilvl="0">
+      <w:start w:val="12"/>
+      <w:numFmt w:val="decimal"/>
+      <w:lvlText w:val="%1."/>
+      <w:lvlJc w:val="left"/>
+      <w:pPr>
+        <w:ind w:left="720" w:hanging="360"/>
+      </w:pPr>
+      <w:rPr>
+        <w:rFonts w:hint="default"/>
+      </w:rPr>
+    </w:lvl>
+    <w:lvl w:ilvl="1">
+      <w:start w:val="1"/>
+      <w:numFmt w:val="decimal"/>
+      <w:lvlText w:val="%1.%2."/>
+      <w:lvlJc w:val="left"/>
+      <w:pPr>
+        <w:ind w:left="1152" w:hanging="432"/>
+      </w:pPr>
+      <w:rPr>
+        <w:rFonts w:hint="default"/>
+        <w:b/>
+      </w:rPr>
+    </w:lvl>
+    <w:lvl w:ilvl="2">
+      <w:start w:val="1"/>
+      <w:numFmt w:val="decimal"/>
+      <w:lvlText w:val="%1.%2.%3."/>
+      <w:lvlJc w:val="left"/>
+      <w:pPr>
+        <w:ind w:left="1584" w:hanging="504"/>
+      </w:pPr>
+      <w:rPr>
+        <w:rFonts w:hint="default"/>
+      </w:rPr>
+    </w:lvl>
+    <w:lvl w:ilvl="3">
+      <w:start w:val="1"/>
+      <w:numFmt w:val="decimal"/>
+      <w:lvlText w:val="%1.%2.%3.%4."/>
+      <w:lvlJc w:val="left"/>
+      <w:pPr>
+        <w:ind w:left="2088" w:hanging="648"/>
+      </w:pPr>
+      <w:rPr>
+        <w:rFonts w:hint="default"/>
+      </w:rPr>
+    </w:lvl>
+    <w:lvl w:ilvl="4">
+      <w:start w:val="1"/>
+      <w:numFmt w:val="decimal"/>
+      <w:lvlText w:val="%1.%2.%3.%4.%5."/>
+      <w:lvlJc w:val="left"/>
+      <w:pPr>
+        <w:ind w:left="2592" w:hanging="792"/>
+      </w:pPr>
+      <w:rPr>
+        <w:rFonts w:hint="default"/>
+      </w:rPr>
+    </w:lvl>
+    <w:lvl w:ilvl="5">
+      <w:start w:val="1"/>
+      <w:numFmt w:val="decimal"/>
+      <w:lvlText w:val="%1.%2.%3.%4.%5.%6."/>
+      <w:lvlJc w:val="left"/>
+      <w:pPr>
+        <w:ind w:left="3096" w:hanging="936"/>
+      </w:pPr>
+      <w:rPr>
+        <w:rFonts w:hint="default"/>
+      </w:rPr>
+    </w:lvl>
+    <w:lvl w:ilvl="6">
+      <w:start w:val="1"/>
+      <w:numFmt w:val="decimal"/>
+      <w:lvlText w:val="%1.%2.%3.%4.%5.%6.%7."/>
+      <w:lvlJc w:val="left"/>
+      <w:pPr>
+        <w:ind w:left="3600" w:hanging="1080"/>
+      </w:pPr>
+      <w:rPr>
+        <w:rFonts w:hint="default"/>
+      </w:rPr>
+    </w:lvl>
+    <w:lvl w:ilvl="7">
+      <w:start w:val="1"/>
+      <w:numFmt w:val="decimal"/>
+      <w:lvlText w:val="%1.%2.%3.%4.%5.%6.%7.%8."/>
+      <w:lvlJc w:val="left"/>
+      <w:pPr>
+        <w:ind w:left="4104" w:hanging="1224"/>
+      </w:pPr>
+      <w:rPr>
+        <w:rFonts w:hint="default"/>
+      </w:rPr>
+    </w:lvl>
+    <w:lvl w:ilvl="8">
+      <w:start w:val="1"/>
+      <w:numFmt w:val="decimal"/>
+      <w:lvlText w:val="%1.%2.%3.%4.%5.%6.%7.%8.%9."/>
+      <w:lvlJc w:val="left"/>
+      <w:pPr>
+        <w:ind w:left="4680" w:hanging="1440"/>
+      </w:pPr>
+      <w:rPr>
+        <w:rFonts w:hint="default"/>
+      </w:rPr>
+    </w:lvl>
+  </w:abstractNum>
+  <w:abstractNum w:abstractNumId="4" w15:restartNumberingAfterBreak="0">
     <w:nsid w:val="1C1343BA"/>
     <w:multiLevelType w:val="hybridMultilevel"/>
     <w:tmpl w:val="CCA216E4"/>
@@ -10333,7 +9690,7 @@
       </w:pPr>
     </w:lvl>
   </w:abstractNum>
-  <w:abstractNum w:abstractNumId="4" w15:restartNumberingAfterBreak="0">
+  <w:abstractNum w:abstractNumId="5" w15:restartNumberingAfterBreak="0">
     <w:nsid w:val="21626763"/>
     <w:multiLevelType w:val="hybridMultilevel"/>
     <w:tmpl w:val="B124498C"/>
@@ -10422,7 +9779,7 @@
       </w:pPr>
     </w:lvl>
   </w:abstractNum>
-  <w:abstractNum w:abstractNumId="5" w15:restartNumberingAfterBreak="0">
+  <w:abstractNum w:abstractNumId="6" w15:restartNumberingAfterBreak="0">
     <w:nsid w:val="25EE4A6A"/>
     <w:multiLevelType w:val="multilevel"/>
     <w:tmpl w:val="A646774A"/>
@@ -10537,7 +9894,7 @@
       </w:rPr>
     </w:lvl>
   </w:abstractNum>
-  <w:abstractNum w:abstractNumId="6" w15:restartNumberingAfterBreak="0">
+  <w:abstractNum w:abstractNumId="7" w15:restartNumberingAfterBreak="0">
     <w:nsid w:val="32954058"/>
     <w:multiLevelType w:val="hybridMultilevel"/>
     <w:tmpl w:val="438484A2"/>
@@ -10626,7 +9983,7 @@
       </w:pPr>
     </w:lvl>
   </w:abstractNum>
-  <w:abstractNum w:abstractNumId="7" w15:restartNumberingAfterBreak="0">
+  <w:abstractNum w:abstractNumId="8" w15:restartNumberingAfterBreak="0">
     <w:nsid w:val="50E527EA"/>
     <w:multiLevelType w:val="multilevel"/>
     <w:tmpl w:val="32D6A1BE"/>
@@ -10741,7 +10098,7 @@
       </w:rPr>
     </w:lvl>
   </w:abstractNum>
-  <w:abstractNum w:abstractNumId="8" w15:restartNumberingAfterBreak="0">
+  <w:abstractNum w:abstractNumId="9" w15:restartNumberingAfterBreak="0">
     <w:nsid w:val="51F7333E"/>
     <w:multiLevelType w:val="multilevel"/>
     <w:tmpl w:val="0A4C5814"/>
@@ -10855,7 +10212,7 @@
       </w:rPr>
     </w:lvl>
   </w:abstractNum>
-  <w:abstractNum w:abstractNumId="9" w15:restartNumberingAfterBreak="0">
+  <w:abstractNum w:abstractNumId="10" w15:restartNumberingAfterBreak="0">
     <w:nsid w:val="52501EB0"/>
     <w:multiLevelType w:val="multilevel"/>
     <w:tmpl w:val="1C901EDA"/>
@@ -10947,7 +10304,7 @@
       </w:pPr>
     </w:lvl>
   </w:abstractNum>
-  <w:abstractNum w:abstractNumId="10" w15:restartNumberingAfterBreak="0">
+  <w:abstractNum w:abstractNumId="11" w15:restartNumberingAfterBreak="0">
     <w:nsid w:val="56B478C0"/>
     <w:multiLevelType w:val="hybridMultilevel"/>
     <w:tmpl w:val="715A183E"/>
@@ -11033,7 +10390,7 @@
       </w:pPr>
     </w:lvl>
   </w:abstractNum>
-  <w:abstractNum w:abstractNumId="11" w15:restartNumberingAfterBreak="0">
+  <w:abstractNum w:abstractNumId="12" w15:restartNumberingAfterBreak="0">
     <w:nsid w:val="626D41BE"/>
     <w:multiLevelType w:val="multilevel"/>
     <w:tmpl w:val="8AD804D8"/>
@@ -11148,7 +10505,7 @@
       </w:rPr>
     </w:lvl>
   </w:abstractNum>
-  <w:abstractNum w:abstractNumId="12" w15:restartNumberingAfterBreak="0">
+  <w:abstractNum w:abstractNumId="13" w15:restartNumberingAfterBreak="0">
     <w:nsid w:val="6A8C49BD"/>
     <w:multiLevelType w:val="multilevel"/>
     <w:tmpl w:val="0A4C5814"/>
@@ -11262,7 +10619,7 @@
       </w:rPr>
     </w:lvl>
   </w:abstractNum>
-  <w:abstractNum w:abstractNumId="13" w15:restartNumberingAfterBreak="0">
+  <w:abstractNum w:abstractNumId="14" w15:restartNumberingAfterBreak="0">
     <w:nsid w:val="795740AB"/>
     <w:multiLevelType w:val="multilevel"/>
     <w:tmpl w:val="1C901EDA"/>
@@ -11358,49 +10715,52 @@
     <w:abstractNumId w:val="2"/>
   </w:num>
   <w:num w:numId="2">
-    <w:abstractNumId w:val="4"/>
+    <w:abstractNumId w:val="5"/>
   </w:num>
   <w:num w:numId="3">
-    <w:abstractNumId w:val="6"/>
+    <w:abstractNumId w:val="7"/>
   </w:num>
   <w:num w:numId="4">
-    <w:abstractNumId w:val="8"/>
+    <w:abstractNumId w:val="9"/>
   </w:num>
   <w:num w:numId="5">
     <w:abstractNumId w:val="0"/>
   </w:num>
   <w:num w:numId="6">
-    <w:abstractNumId w:val="3"/>
+    <w:abstractNumId w:val="4"/>
   </w:num>
   <w:num w:numId="7">
+    <w:abstractNumId w:val="11"/>
+  </w:num>
+  <w:num w:numId="8">
+    <w:abstractNumId w:val="14"/>
+  </w:num>
+  <w:num w:numId="9">
     <w:abstractNumId w:val="10"/>
   </w:num>
-  <w:num w:numId="8">
-    <w:abstractNumId w:val="13"/>
-  </w:num>
-  <w:num w:numId="9">
-    <w:abstractNumId w:val="9"/>
-  </w:num>
   <w:num w:numId="10">
-    <w:abstractNumId w:val="5"/>
+    <w:abstractNumId w:val="6"/>
   </w:num>
   <w:num w:numId="11">
-    <w:abstractNumId w:val="7"/>
+    <w:abstractNumId w:val="8"/>
   </w:num>
   <w:num w:numId="12">
-    <w:abstractNumId w:val="12"/>
+    <w:abstractNumId w:val="13"/>
   </w:num>
   <w:num w:numId="13">
     <w:abstractNumId w:val="1"/>
   </w:num>
   <w:num w:numId="14">
-    <w:abstractNumId w:val="11"/>
+    <w:abstractNumId w:val="12"/>
+  </w:num>
+  <w:num w:numId="15">
+    <w:abstractNumId w:val="3"/>
   </w:num>
 </w:numbering>
 </file>
 
 <file path=word/styles.xml><?xml version="1.0" encoding="utf-8"?>
-<w:styles xmlns:mc="http://schemas.openxmlformats.org/markup-compatibility/2006" xmlns:r="http://schemas.openxmlformats.org/officeDocument/2006/relationships" xmlns:w="http://schemas.openxmlformats.org/wordprocessingml/2006/main" xmlns:w14="http://schemas.microsoft.com/office/word/2010/wordml" xmlns:w15="http://schemas.microsoft.com/office/word/2012/wordml" xmlns:w16se="http://schemas.microsoft.com/office/word/2015/wordml/symex" mc:Ignorable="w14 w15 w16se">
+<w:styles xmlns:mc="http://schemas.openxmlformats.org/markup-compatibility/2006" xmlns:r="http://schemas.openxmlformats.org/officeDocument/2006/relationships" xmlns:w="http://schemas.openxmlformats.org/wordprocessingml/2006/main" xmlns:w14="http://schemas.microsoft.com/office/word/2010/wordml" xmlns:w15="http://schemas.microsoft.com/office/word/2012/wordml" mc:Ignorable="w14 w15">
   <w:docDefaults>
     <w:rPrDefault>
       <w:rPr>
@@ -11417,7 +10777,7 @@
       </w:pPr>
     </w:pPrDefault>
   </w:docDefaults>
-  <w:latentStyles w:defLockedState="0" w:defUIPriority="99" w:defSemiHidden="0" w:defUnhideWhenUsed="0" w:defQFormat="0" w:count="374">
+  <w:latentStyles w:defLockedState="0" w:defUIPriority="99" w:defSemiHidden="0" w:defUnhideWhenUsed="0" w:defQFormat="0" w:count="371">
     <w:lsdException w:name="Normal" w:uiPriority="0" w:qFormat="1"/>
     <w:lsdException w:name="heading 1" w:uiPriority="9" w:qFormat="1"/>
     <w:lsdException w:name="heading 2" w:semiHidden="1" w:uiPriority="9" w:unhideWhenUsed="1" w:qFormat="1"/>
@@ -11523,6 +10883,7 @@
     <w:lsdException w:name="HTML Sample" w:semiHidden="1" w:unhideWhenUsed="1"/>
     <w:lsdException w:name="HTML Typewriter" w:semiHidden="1" w:unhideWhenUsed="1"/>
     <w:lsdException w:name="HTML Variable" w:semiHidden="1" w:unhideWhenUsed="1"/>
+    <w:lsdException w:name="Normal Table" w:semiHidden="1" w:unhideWhenUsed="1"/>
     <w:lsdException w:name="annotation subject" w:semiHidden="1" w:unhideWhenUsed="1"/>
     <w:lsdException w:name="No List" w:semiHidden="1" w:unhideWhenUsed="1"/>
     <w:lsdException w:name="Outline List 1" w:semiHidden="1" w:unhideWhenUsed="1"/>
@@ -11567,6 +10928,7 @@
     <w:lsdException w:name="Table Professional" w:semiHidden="1" w:unhideWhenUsed="1"/>
     <w:lsdException w:name="Table Subtle 1" w:semiHidden="1" w:unhideWhenUsed="1"/>
     <w:lsdException w:name="Table Subtle 2" w:semiHidden="1" w:unhideWhenUsed="1"/>
+    <w:lsdException w:name="Table Web 1" w:semiHidden="1" w:unhideWhenUsed="1"/>
     <w:lsdException w:name="Table Web 2" w:semiHidden="1" w:unhideWhenUsed="1"/>
     <w:lsdException w:name="Table Web 3" w:semiHidden="1" w:unhideWhenUsed="1"/>
     <w:lsdException w:name="Balloon Text" w:semiHidden="1" w:unhideWhenUsed="1"/>
@@ -11787,14 +11149,11 @@
     <w:lsdException w:name="List Table 5 Dark Accent 6" w:uiPriority="50"/>
     <w:lsdException w:name="List Table 6 Colorful Accent 6" w:uiPriority="51"/>
     <w:lsdException w:name="List Table 7 Colorful Accent 6" w:uiPriority="52"/>
-    <w:lsdException w:name="Mention" w:semiHidden="1" w:unhideWhenUsed="1"/>
-    <w:lsdException w:name="Smart Hyperlink" w:semiHidden="1" w:unhideWhenUsed="1"/>
-    <w:lsdException w:name="Hashtag" w:semiHidden="1" w:unhideWhenUsed="1"/>
   </w:latentStyles>
   <w:style w:type="paragraph" w:default="1" w:styleId="Normal">
     <w:name w:val="Normal"/>
   </w:style>
-  <w:style w:type="paragraph" w:styleId="Heading1">
+  <w:style w:type="paragraph" w:styleId="Ttulo1">
     <w:name w:val="heading 1"/>
     <w:basedOn w:val="Normal"/>
     <w:next w:val="Normal"/>
@@ -11811,7 +11170,7 @@
       <w:szCs w:val="48"/>
     </w:rPr>
   </w:style>
-  <w:style w:type="paragraph" w:styleId="Heading2">
+  <w:style w:type="paragraph" w:styleId="Ttulo2">
     <w:name w:val="heading 2"/>
     <w:basedOn w:val="Normal"/>
     <w:next w:val="Normal"/>
@@ -11828,7 +11187,7 @@
       <w:szCs w:val="36"/>
     </w:rPr>
   </w:style>
-  <w:style w:type="paragraph" w:styleId="Heading3">
+  <w:style w:type="paragraph" w:styleId="Ttulo3">
     <w:name w:val="heading 3"/>
     <w:basedOn w:val="Normal"/>
     <w:next w:val="Normal"/>
@@ -11845,7 +11204,7 @@
       <w:szCs w:val="28"/>
     </w:rPr>
   </w:style>
-  <w:style w:type="paragraph" w:styleId="Heading4">
+  <w:style w:type="paragraph" w:styleId="Ttulo4">
     <w:name w:val="heading 4"/>
     <w:basedOn w:val="Normal"/>
     <w:next w:val="Normal"/>
@@ -11862,7 +11221,7 @@
       <w:szCs w:val="24"/>
     </w:rPr>
   </w:style>
-  <w:style w:type="paragraph" w:styleId="Heading5">
+  <w:style w:type="paragraph" w:styleId="Ttulo5">
     <w:name w:val="heading 5"/>
     <w:basedOn w:val="Normal"/>
     <w:next w:val="Normal"/>
@@ -11877,7 +11236,7 @@
       <w:b/>
     </w:rPr>
   </w:style>
-  <w:style w:type="paragraph" w:styleId="Heading6">
+  <w:style w:type="paragraph" w:styleId="Ttulo6">
     <w:name w:val="heading 6"/>
     <w:basedOn w:val="Normal"/>
     <w:next w:val="Normal"/>
@@ -11894,13 +11253,13 @@
       <w:szCs w:val="20"/>
     </w:rPr>
   </w:style>
-  <w:style w:type="character" w:default="1" w:styleId="DefaultParagraphFont">
+  <w:style w:type="character" w:default="1" w:styleId="Fontepargpadro">
     <w:name w:val="Default Paragraph Font"/>
     <w:uiPriority w:val="1"/>
     <w:semiHidden/>
     <w:unhideWhenUsed/>
   </w:style>
-  <w:style w:type="table" w:default="1" w:styleId="TableNormal">
+  <w:style w:type="table" w:default="1" w:styleId="Tabelanormal">
     <w:name w:val="Normal Table"/>
     <w:uiPriority w:val="99"/>
     <w:semiHidden/>
@@ -11915,7 +11274,7 @@
       </w:tblCellMar>
     </w:tblPr>
   </w:style>
-  <w:style w:type="numbering" w:default="1" w:styleId="NoList">
+  <w:style w:type="numbering" w:default="1" w:styleId="Semlista">
     <w:name w:val="No List"/>
     <w:uiPriority w:val="99"/>
     <w:semiHidden/>
@@ -11932,7 +11291,7 @@
       </w:tblCellMar>
     </w:tblPr>
   </w:style>
-  <w:style w:type="paragraph" w:styleId="Title">
+  <w:style w:type="paragraph" w:styleId="Ttulo">
     <w:name w:val="Title"/>
     <w:basedOn w:val="Normal"/>
     <w:next w:val="Normal"/>
@@ -11948,7 +11307,7 @@
       <w:szCs w:val="72"/>
     </w:rPr>
   </w:style>
-  <w:style w:type="paragraph" w:styleId="Subtitle">
+  <w:style w:type="paragraph" w:styleId="Subttulo">
     <w:name w:val="Subtitle"/>
     <w:basedOn w:val="Normal"/>
     <w:next w:val="Normal"/>
@@ -12022,10 +11381,10 @@
       <w:tblStyleColBandSize w:val="1"/>
     </w:tblPr>
   </w:style>
-  <w:style w:type="paragraph" w:styleId="CommentText">
+  <w:style w:type="paragraph" w:styleId="Textodecomentrio">
     <w:name w:val="annotation text"/>
     <w:basedOn w:val="Normal"/>
-    <w:link w:val="CommentTextChar"/>
+    <w:link w:val="TextodecomentrioChar"/>
     <w:uiPriority w:val="99"/>
     <w:semiHidden/>
     <w:unhideWhenUsed/>
@@ -12037,10 +11396,10 @@
       <w:szCs w:val="20"/>
     </w:rPr>
   </w:style>
-  <w:style w:type="character" w:customStyle="1" w:styleId="CommentTextChar">
-    <w:name w:val="Comment Text Char"/>
-    <w:basedOn w:val="DefaultParagraphFont"/>
-    <w:link w:val="CommentText"/>
+  <w:style w:type="character" w:customStyle="1" w:styleId="TextodecomentrioChar">
+    <w:name w:val="Texto de comentário Char"/>
+    <w:basedOn w:val="Fontepargpadro"/>
+    <w:link w:val="Textodecomentrio"/>
     <w:uiPriority w:val="99"/>
     <w:semiHidden/>
     <w:rPr>
@@ -12048,9 +11407,9 @@
       <w:szCs w:val="20"/>
     </w:rPr>
   </w:style>
-  <w:style w:type="character" w:styleId="CommentReference">
+  <w:style w:type="character" w:styleId="Refdecomentrio">
     <w:name w:val="annotation reference"/>
-    <w:basedOn w:val="DefaultParagraphFont"/>
+    <w:basedOn w:val="Fontepargpadro"/>
     <w:uiPriority w:val="99"/>
     <w:semiHidden/>
     <w:unhideWhenUsed/>
@@ -12059,10 +11418,10 @@
       <w:szCs w:val="16"/>
     </w:rPr>
   </w:style>
-  <w:style w:type="paragraph" w:styleId="BalloonText">
+  <w:style w:type="paragraph" w:styleId="Textodebalo">
     <w:name w:val="Balloon Text"/>
     <w:basedOn w:val="Normal"/>
-    <w:link w:val="BalloonTextChar"/>
+    <w:link w:val="TextodebaloChar"/>
     <w:uiPriority w:val="99"/>
     <w:semiHidden/>
     <w:unhideWhenUsed/>
@@ -12076,10 +11435,10 @@
       <w:szCs w:val="18"/>
     </w:rPr>
   </w:style>
-  <w:style w:type="character" w:customStyle="1" w:styleId="BalloonTextChar">
-    <w:name w:val="Balloon Text Char"/>
-    <w:basedOn w:val="DefaultParagraphFont"/>
-    <w:link w:val="BalloonText"/>
+  <w:style w:type="character" w:customStyle="1" w:styleId="TextodebaloChar">
+    <w:name w:val="Texto de balão Char"/>
+    <w:basedOn w:val="Fontepargpadro"/>
+    <w:link w:val="Textodebalo"/>
     <w:uiPriority w:val="99"/>
     <w:semiHidden/>
     <w:rsid w:val="00791E84"/>
@@ -12089,11 +11448,11 @@
       <w:szCs w:val="18"/>
     </w:rPr>
   </w:style>
-  <w:style w:type="paragraph" w:styleId="CommentSubject">
+  <w:style w:type="paragraph" w:styleId="Assuntodocomentrio">
     <w:name w:val="annotation subject"/>
-    <w:basedOn w:val="CommentText"/>
-    <w:next w:val="CommentText"/>
-    <w:link w:val="CommentSubjectChar"/>
+    <w:basedOn w:val="Textodecomentrio"/>
+    <w:next w:val="Textodecomentrio"/>
+    <w:link w:val="AssuntodocomentrioChar"/>
     <w:uiPriority w:val="99"/>
     <w:semiHidden/>
     <w:unhideWhenUsed/>
@@ -12103,10 +11462,10 @@
       <w:bCs/>
     </w:rPr>
   </w:style>
-  <w:style w:type="character" w:customStyle="1" w:styleId="CommentSubjectChar">
-    <w:name w:val="Comment Subject Char"/>
-    <w:basedOn w:val="CommentTextChar"/>
-    <w:link w:val="CommentSubject"/>
+  <w:style w:type="character" w:customStyle="1" w:styleId="AssuntodocomentrioChar">
+    <w:name w:val="Assunto do comentário Char"/>
+    <w:basedOn w:val="TextodecomentrioChar"/>
+    <w:link w:val="Assuntodocomentrio"/>
     <w:uiPriority w:val="99"/>
     <w:semiHidden/>
     <w:rsid w:val="00791E84"/>
@@ -12117,9 +11476,9 @@
       <w:szCs w:val="20"/>
     </w:rPr>
   </w:style>
-  <w:style w:type="table" w:styleId="TableGrid">
+  <w:style w:type="table" w:styleId="Tabelacomgrade">
     <w:name w:val="Table Grid"/>
-    <w:basedOn w:val="TableNormal"/>
+    <w:basedOn w:val="Tabelanormal"/>
     <w:uiPriority w:val="39"/>
     <w:rsid w:val="00CD731D"/>
     <w:pPr>
@@ -12136,7 +11495,7 @@
       </w:tblBorders>
     </w:tblPr>
   </w:style>
-  <w:style w:type="paragraph" w:styleId="ListParagraph">
+  <w:style w:type="paragraph" w:styleId="PargrafodaLista">
     <w:name w:val="List Paragraph"/>
     <w:basedOn w:val="Normal"/>
     <w:uiPriority w:val="34"/>
@@ -12146,6 +11505,50 @@
       <w:ind w:left="720"/>
       <w:contextualSpacing/>
     </w:pPr>
+  </w:style>
+  <w:style w:type="paragraph" w:styleId="Cabealho">
+    <w:name w:val="header"/>
+    <w:basedOn w:val="Normal"/>
+    <w:link w:val="CabealhoChar"/>
+    <w:uiPriority w:val="99"/>
+    <w:unhideWhenUsed/>
+    <w:rsid w:val="00850097"/>
+    <w:pPr>
+      <w:tabs>
+        <w:tab w:val="center" w:pos="4680"/>
+        <w:tab w:val="right" w:pos="9360"/>
+      </w:tabs>
+      <w:spacing w:after="0" w:line="240" w:lineRule="auto"/>
+    </w:pPr>
+  </w:style>
+  <w:style w:type="character" w:customStyle="1" w:styleId="CabealhoChar">
+    <w:name w:val="Cabeçalho Char"/>
+    <w:basedOn w:val="Fontepargpadro"/>
+    <w:link w:val="Cabealho"/>
+    <w:uiPriority w:val="99"/>
+    <w:rsid w:val="00850097"/>
+  </w:style>
+  <w:style w:type="paragraph" w:styleId="Rodap">
+    <w:name w:val="footer"/>
+    <w:basedOn w:val="Normal"/>
+    <w:link w:val="RodapChar"/>
+    <w:uiPriority w:val="99"/>
+    <w:unhideWhenUsed/>
+    <w:rsid w:val="00850097"/>
+    <w:pPr>
+      <w:tabs>
+        <w:tab w:val="center" w:pos="4680"/>
+        <w:tab w:val="right" w:pos="9360"/>
+      </w:tabs>
+      <w:spacing w:after="0" w:line="240" w:lineRule="auto"/>
+    </w:pPr>
+  </w:style>
+  <w:style w:type="character" w:customStyle="1" w:styleId="RodapChar">
+    <w:name w:val="Rodapé Char"/>
+    <w:basedOn w:val="Fontepargpadro"/>
+    <w:link w:val="Rodap"/>
+    <w:uiPriority w:val="99"/>
+    <w:rsid w:val="00850097"/>
   </w:style>
 </w:styles>
 </file>
@@ -12416,7 +11819,7 @@
 </file>
 
 <file path=customXml/itemProps1.xml><?xml version="1.0" encoding="utf-8"?>
-<ds:datastoreItem xmlns:ds="http://schemas.openxmlformats.org/officeDocument/2006/customXml" ds:itemID="{498D65D8-2C18-4A18-A2FC-245409196B26}">
+<ds:datastoreItem xmlns:ds="http://schemas.openxmlformats.org/officeDocument/2006/customXml" ds:itemID="{7DD48159-0FCC-43E5-A847-A76593589F14}">
   <ds:schemaRefs>
     <ds:schemaRef ds:uri="http://schemas.openxmlformats.org/officeDocument/2006/bibliography"/>
   </ds:schemaRefs>

</xml_diff>